<commit_message>
definition document version 0.1
</commit_message>
<xml_diff>
--- a/docs/TSP_maarittely.docx
+++ b/docs/TSP_maarittely.docx
@@ -28,7 +28,768 @@
           <w:lang w:val="fi-FI"/>
         </w:rPr>
       </w:pPr>
-      <w:bookmarkStart w:id="0" w:name="_Ref334461114"/>
+    </w:p>
+    <w:bookmarkStart w:id="0" w:name="_Ref334461114" w:displacedByCustomXml="next"/>
+    <w:sdt>
+      <w:sdtPr>
+        <w:id w:val="-931359930"/>
+        <w:docPartObj>
+          <w:docPartGallery w:val="Table of Contents"/>
+          <w:docPartUnique/>
+        </w:docPartObj>
+      </w:sdtPr>
+      <w:sdtEndPr>
+        <w:rPr>
+          <w:rFonts w:asciiTheme="minorHAnsi" w:eastAsiaTheme="minorEastAsia" w:hAnsiTheme="minorHAnsi" w:cstheme="minorBidi"/>
+          <w:noProof/>
+          <w:color w:val="auto"/>
+          <w:sz w:val="22"/>
+          <w:szCs w:val="22"/>
+          <w:lang w:eastAsia="zh-CN"/>
+        </w:rPr>
+      </w:sdtEndPr>
+      <w:sdtContent>
+        <w:p>
+          <w:pPr>
+            <w:pStyle w:val="TOCHeading"/>
+          </w:pPr>
+          <w:r>
+            <w:t>Sisällysluettelo</w:t>
+          </w:r>
+        </w:p>
+        <w:p>
+          <w:pPr>
+            <w:pStyle w:val="TOC1"/>
+            <w:tabs>
+              <w:tab w:val="right" w:leader="dot" w:pos="9350"/>
+            </w:tabs>
+            <w:rPr>
+              <w:noProof/>
+            </w:rPr>
+          </w:pPr>
+          <w:r>
+            <w:fldChar w:fldCharType="begin"/>
+          </w:r>
+          <w:r>
+            <w:instrText xml:space="preserve"> TOC \o "1-3" \h \z \u </w:instrText>
+          </w:r>
+          <w:r>
+            <w:fldChar w:fldCharType="separate"/>
+          </w:r>
+          <w:hyperlink w:anchor="_Toc334683809" w:history="1">
+            <w:r>
+              <w:rPr>
+                <w:rStyle w:val="Hyperlink"/>
+                <w:noProof/>
+                <w:lang w:val="fi-FI"/>
+              </w:rPr>
+              <w:t>Johdanto</w:t>
+            </w:r>
+            <w:r>
+              <w:rPr>
+                <w:noProof/>
+                <w:webHidden/>
+              </w:rPr>
+              <w:tab/>
+            </w:r>
+            <w:r>
+              <w:rPr>
+                <w:noProof/>
+                <w:webHidden/>
+              </w:rPr>
+              <w:fldChar w:fldCharType="begin"/>
+            </w:r>
+            <w:r>
+              <w:rPr>
+                <w:noProof/>
+                <w:webHidden/>
+              </w:rPr>
+              <w:instrText xml:space="preserve"> PAGEREF _Toc334683809 \h </w:instrText>
+            </w:r>
+            <w:r>
+              <w:rPr>
+                <w:noProof/>
+                <w:webHidden/>
+              </w:rPr>
+            </w:r>
+            <w:r>
+              <w:rPr>
+                <w:noProof/>
+                <w:webHidden/>
+              </w:rPr>
+              <w:fldChar w:fldCharType="separate"/>
+            </w:r>
+            <w:r>
+              <w:rPr>
+                <w:noProof/>
+                <w:webHidden/>
+              </w:rPr>
+              <w:t>1</w:t>
+            </w:r>
+            <w:r>
+              <w:rPr>
+                <w:noProof/>
+                <w:webHidden/>
+              </w:rPr>
+              <w:fldChar w:fldCharType="end"/>
+            </w:r>
+          </w:hyperlink>
+        </w:p>
+        <w:p>
+          <w:pPr>
+            <w:pStyle w:val="TOC1"/>
+            <w:tabs>
+              <w:tab w:val="right" w:leader="dot" w:pos="9350"/>
+            </w:tabs>
+            <w:rPr>
+              <w:noProof/>
+            </w:rPr>
+          </w:pPr>
+          <w:hyperlink w:anchor="_Toc334683810" w:history="1">
+            <w:r>
+              <w:rPr>
+                <w:rStyle w:val="Hyperlink"/>
+                <w:noProof/>
+                <w:lang w:val="fi-FI"/>
+              </w:rPr>
+              <w:t>Tarkka ratkaisu</w:t>
+            </w:r>
+            <w:r>
+              <w:rPr>
+                <w:noProof/>
+                <w:webHidden/>
+              </w:rPr>
+              <w:tab/>
+            </w:r>
+            <w:r>
+              <w:rPr>
+                <w:noProof/>
+                <w:webHidden/>
+              </w:rPr>
+              <w:fldChar w:fldCharType="begin"/>
+            </w:r>
+            <w:r>
+              <w:rPr>
+                <w:noProof/>
+                <w:webHidden/>
+              </w:rPr>
+              <w:instrText xml:space="preserve"> PAGEREF _Toc334683810 \h </w:instrText>
+            </w:r>
+            <w:r>
+              <w:rPr>
+                <w:noProof/>
+                <w:webHidden/>
+              </w:rPr>
+            </w:r>
+            <w:r>
+              <w:rPr>
+                <w:noProof/>
+                <w:webHidden/>
+              </w:rPr>
+              <w:fldChar w:fldCharType="separate"/>
+            </w:r>
+            <w:r>
+              <w:rPr>
+                <w:noProof/>
+                <w:webHidden/>
+              </w:rPr>
+              <w:t>1</w:t>
+            </w:r>
+            <w:r>
+              <w:rPr>
+                <w:noProof/>
+                <w:webHidden/>
+              </w:rPr>
+              <w:fldChar w:fldCharType="end"/>
+            </w:r>
+          </w:hyperlink>
+        </w:p>
+        <w:p>
+          <w:pPr>
+            <w:pStyle w:val="TOC1"/>
+            <w:tabs>
+              <w:tab w:val="right" w:leader="dot" w:pos="9350"/>
+            </w:tabs>
+            <w:rPr>
+              <w:noProof/>
+            </w:rPr>
+          </w:pPr>
+          <w:hyperlink w:anchor="_Toc334683811" w:history="1">
+            <w:r>
+              <w:rPr>
+                <w:rStyle w:val="Hyperlink"/>
+                <w:noProof/>
+                <w:lang w:val="fi-FI"/>
+              </w:rPr>
+              <w:t>Approksimointi</w:t>
+            </w:r>
+            <w:r>
+              <w:rPr>
+                <w:noProof/>
+                <w:webHidden/>
+              </w:rPr>
+              <w:tab/>
+            </w:r>
+            <w:r>
+              <w:rPr>
+                <w:noProof/>
+                <w:webHidden/>
+              </w:rPr>
+              <w:fldChar w:fldCharType="begin"/>
+            </w:r>
+            <w:r>
+              <w:rPr>
+                <w:noProof/>
+                <w:webHidden/>
+              </w:rPr>
+              <w:instrText xml:space="preserve"> PAGEREF _Toc334683811 \h </w:instrText>
+            </w:r>
+            <w:r>
+              <w:rPr>
+                <w:noProof/>
+                <w:webHidden/>
+              </w:rPr>
+            </w:r>
+            <w:r>
+              <w:rPr>
+                <w:noProof/>
+                <w:webHidden/>
+              </w:rPr>
+              <w:fldChar w:fldCharType="separate"/>
+            </w:r>
+            <w:r>
+              <w:rPr>
+                <w:noProof/>
+                <w:webHidden/>
+              </w:rPr>
+              <w:t>2</w:t>
+            </w:r>
+            <w:r>
+              <w:rPr>
+                <w:noProof/>
+                <w:webHidden/>
+              </w:rPr>
+              <w:fldChar w:fldCharType="end"/>
+            </w:r>
+          </w:hyperlink>
+        </w:p>
+        <w:p>
+          <w:pPr>
+            <w:pStyle w:val="TOC1"/>
+            <w:tabs>
+              <w:tab w:val="right" w:leader="dot" w:pos="9350"/>
+            </w:tabs>
+            <w:rPr>
+              <w:noProof/>
+            </w:rPr>
+          </w:pPr>
+          <w:hyperlink w:anchor="_Toc334683812" w:history="1">
+            <w:r>
+              <w:rPr>
+                <w:rStyle w:val="Hyperlink"/>
+                <w:noProof/>
+                <w:lang w:val="fi-FI"/>
+              </w:rPr>
+              <w:t>Ratkaisun tietorakenteet ja algoritmit</w:t>
+            </w:r>
+            <w:r>
+              <w:rPr>
+                <w:noProof/>
+                <w:webHidden/>
+              </w:rPr>
+              <w:tab/>
+            </w:r>
+            <w:r>
+              <w:rPr>
+                <w:noProof/>
+                <w:webHidden/>
+              </w:rPr>
+              <w:fldChar w:fldCharType="begin"/>
+            </w:r>
+            <w:r>
+              <w:rPr>
+                <w:noProof/>
+                <w:webHidden/>
+              </w:rPr>
+              <w:instrText xml:space="preserve"> PAGEREF _Toc334683812 \h </w:instrText>
+            </w:r>
+            <w:r>
+              <w:rPr>
+                <w:noProof/>
+                <w:webHidden/>
+              </w:rPr>
+            </w:r>
+            <w:r>
+              <w:rPr>
+                <w:noProof/>
+                <w:webHidden/>
+              </w:rPr>
+              <w:fldChar w:fldCharType="separate"/>
+            </w:r>
+            <w:r>
+              <w:rPr>
+                <w:noProof/>
+                <w:webHidden/>
+              </w:rPr>
+              <w:t>2</w:t>
+            </w:r>
+            <w:r>
+              <w:rPr>
+                <w:noProof/>
+                <w:webHidden/>
+              </w:rPr>
+              <w:fldChar w:fldCharType="end"/>
+            </w:r>
+          </w:hyperlink>
+        </w:p>
+        <w:p>
+          <w:pPr>
+            <w:pStyle w:val="TOC3"/>
+            <w:tabs>
+              <w:tab w:val="right" w:leader="dot" w:pos="9350"/>
+            </w:tabs>
+            <w:rPr>
+              <w:noProof/>
+            </w:rPr>
+          </w:pPr>
+          <w:hyperlink w:anchor="_Toc334683813" w:history="1">
+            <w:r>
+              <w:rPr>
+                <w:rStyle w:val="Hyperlink"/>
+                <w:noProof/>
+                <w:lang w:val="fi-FI"/>
+              </w:rPr>
+              <w:t>Algoritmit</w:t>
+            </w:r>
+            <w:r>
+              <w:rPr>
+                <w:noProof/>
+                <w:webHidden/>
+              </w:rPr>
+              <w:tab/>
+            </w:r>
+            <w:r>
+              <w:rPr>
+                <w:noProof/>
+                <w:webHidden/>
+              </w:rPr>
+              <w:fldChar w:fldCharType="begin"/>
+            </w:r>
+            <w:r>
+              <w:rPr>
+                <w:noProof/>
+                <w:webHidden/>
+              </w:rPr>
+              <w:instrText xml:space="preserve"> PAGEREF _Toc334683813 \h </w:instrText>
+            </w:r>
+            <w:r>
+              <w:rPr>
+                <w:noProof/>
+                <w:webHidden/>
+              </w:rPr>
+            </w:r>
+            <w:r>
+              <w:rPr>
+                <w:noProof/>
+                <w:webHidden/>
+              </w:rPr>
+              <w:fldChar w:fldCharType="separate"/>
+            </w:r>
+            <w:r>
+              <w:rPr>
+                <w:noProof/>
+                <w:webHidden/>
+              </w:rPr>
+              <w:t>2</w:t>
+            </w:r>
+            <w:r>
+              <w:rPr>
+                <w:noProof/>
+                <w:webHidden/>
+              </w:rPr>
+              <w:fldChar w:fldCharType="end"/>
+            </w:r>
+          </w:hyperlink>
+        </w:p>
+        <w:p>
+          <w:pPr>
+            <w:pStyle w:val="TOC3"/>
+            <w:tabs>
+              <w:tab w:val="right" w:leader="dot" w:pos="9350"/>
+            </w:tabs>
+            <w:rPr>
+              <w:noProof/>
+            </w:rPr>
+          </w:pPr>
+          <w:hyperlink w:anchor="_Toc334683814" w:history="1">
+            <w:r>
+              <w:rPr>
+                <w:rStyle w:val="Hyperlink"/>
+                <w:noProof/>
+                <w:lang w:val="fi-FI"/>
+              </w:rPr>
+              <w:t>Muut menetelmät</w:t>
+            </w:r>
+            <w:r>
+              <w:rPr>
+                <w:noProof/>
+                <w:webHidden/>
+              </w:rPr>
+              <w:tab/>
+            </w:r>
+            <w:r>
+              <w:rPr>
+                <w:noProof/>
+                <w:webHidden/>
+              </w:rPr>
+              <w:fldChar w:fldCharType="begin"/>
+            </w:r>
+            <w:r>
+              <w:rPr>
+                <w:noProof/>
+                <w:webHidden/>
+              </w:rPr>
+              <w:instrText xml:space="preserve"> PAGEREF _Toc334683814 \h </w:instrText>
+            </w:r>
+            <w:r>
+              <w:rPr>
+                <w:noProof/>
+                <w:webHidden/>
+              </w:rPr>
+            </w:r>
+            <w:r>
+              <w:rPr>
+                <w:noProof/>
+                <w:webHidden/>
+              </w:rPr>
+              <w:fldChar w:fldCharType="separate"/>
+            </w:r>
+            <w:r>
+              <w:rPr>
+                <w:noProof/>
+                <w:webHidden/>
+              </w:rPr>
+              <w:t>2</w:t>
+            </w:r>
+            <w:r>
+              <w:rPr>
+                <w:noProof/>
+                <w:webHidden/>
+              </w:rPr>
+              <w:fldChar w:fldCharType="end"/>
+            </w:r>
+          </w:hyperlink>
+        </w:p>
+        <w:p>
+          <w:pPr>
+            <w:pStyle w:val="TOC3"/>
+            <w:tabs>
+              <w:tab w:val="right" w:leader="dot" w:pos="9350"/>
+            </w:tabs>
+            <w:rPr>
+              <w:noProof/>
+            </w:rPr>
+          </w:pPr>
+          <w:hyperlink w:anchor="_Toc334683815" w:history="1">
+            <w:r>
+              <w:rPr>
+                <w:rStyle w:val="Hyperlink"/>
+                <w:noProof/>
+                <w:lang w:val="fi-FI"/>
+              </w:rPr>
+              <w:t>Tietorakenteet (suluissa menetelmä/algoritmi, missä tietorakennetta sovelletaan)</w:t>
+            </w:r>
+            <w:r>
+              <w:rPr>
+                <w:noProof/>
+                <w:webHidden/>
+              </w:rPr>
+              <w:tab/>
+            </w:r>
+            <w:r>
+              <w:rPr>
+                <w:noProof/>
+                <w:webHidden/>
+              </w:rPr>
+              <w:fldChar w:fldCharType="begin"/>
+            </w:r>
+            <w:r>
+              <w:rPr>
+                <w:noProof/>
+                <w:webHidden/>
+              </w:rPr>
+              <w:instrText xml:space="preserve"> PAGEREF _Toc334683815 \h </w:instrText>
+            </w:r>
+            <w:r>
+              <w:rPr>
+                <w:noProof/>
+                <w:webHidden/>
+              </w:rPr>
+            </w:r>
+            <w:r>
+              <w:rPr>
+                <w:noProof/>
+                <w:webHidden/>
+              </w:rPr>
+              <w:fldChar w:fldCharType="separate"/>
+            </w:r>
+            <w:r>
+              <w:rPr>
+                <w:noProof/>
+                <w:webHidden/>
+              </w:rPr>
+              <w:t>2</w:t>
+            </w:r>
+            <w:r>
+              <w:rPr>
+                <w:noProof/>
+                <w:webHidden/>
+              </w:rPr>
+              <w:fldChar w:fldCharType="end"/>
+            </w:r>
+          </w:hyperlink>
+        </w:p>
+        <w:p>
+          <w:pPr>
+            <w:pStyle w:val="TOC1"/>
+            <w:tabs>
+              <w:tab w:val="right" w:leader="dot" w:pos="9350"/>
+            </w:tabs>
+            <w:rPr>
+              <w:noProof/>
+            </w:rPr>
+          </w:pPr>
+          <w:hyperlink w:anchor="_Toc334683816" w:history="1">
+            <w:r>
+              <w:rPr>
+                <w:rStyle w:val="Hyperlink"/>
+                <w:noProof/>
+                <w:lang w:val="fi-FI"/>
+              </w:rPr>
+              <w:t>Ohjelman toiminta</w:t>
+            </w:r>
+            <w:r>
+              <w:rPr>
+                <w:noProof/>
+                <w:webHidden/>
+              </w:rPr>
+              <w:tab/>
+            </w:r>
+            <w:r>
+              <w:rPr>
+                <w:noProof/>
+                <w:webHidden/>
+              </w:rPr>
+              <w:fldChar w:fldCharType="begin"/>
+            </w:r>
+            <w:r>
+              <w:rPr>
+                <w:noProof/>
+                <w:webHidden/>
+              </w:rPr>
+              <w:instrText xml:space="preserve"> PAGEREF _Toc334683816 \h </w:instrText>
+            </w:r>
+            <w:r>
+              <w:rPr>
+                <w:noProof/>
+                <w:webHidden/>
+              </w:rPr>
+            </w:r>
+            <w:r>
+              <w:rPr>
+                <w:noProof/>
+                <w:webHidden/>
+              </w:rPr>
+              <w:fldChar w:fldCharType="separate"/>
+            </w:r>
+            <w:r>
+              <w:rPr>
+                <w:noProof/>
+                <w:webHidden/>
+              </w:rPr>
+              <w:t>2</w:t>
+            </w:r>
+            <w:r>
+              <w:rPr>
+                <w:noProof/>
+                <w:webHidden/>
+              </w:rPr>
+              <w:fldChar w:fldCharType="end"/>
+            </w:r>
+          </w:hyperlink>
+        </w:p>
+        <w:p>
+          <w:pPr>
+            <w:pStyle w:val="TOC1"/>
+            <w:tabs>
+              <w:tab w:val="right" w:leader="dot" w:pos="9350"/>
+            </w:tabs>
+            <w:rPr>
+              <w:noProof/>
+            </w:rPr>
+          </w:pPr>
+          <w:hyperlink w:anchor="_Toc334683817" w:history="1">
+            <w:r>
+              <w:rPr>
+                <w:rStyle w:val="Hyperlink"/>
+                <w:noProof/>
+                <w:lang w:val="fi-FI"/>
+              </w:rPr>
+              <w:t>Aika- ja tilavaativuudet</w:t>
+            </w:r>
+            <w:r>
+              <w:rPr>
+                <w:noProof/>
+                <w:webHidden/>
+              </w:rPr>
+              <w:tab/>
+            </w:r>
+            <w:r>
+              <w:rPr>
+                <w:noProof/>
+                <w:webHidden/>
+              </w:rPr>
+              <w:fldChar w:fldCharType="begin"/>
+            </w:r>
+            <w:r>
+              <w:rPr>
+                <w:noProof/>
+                <w:webHidden/>
+              </w:rPr>
+              <w:instrText xml:space="preserve"> PAGEREF _Toc334683817 \h </w:instrText>
+            </w:r>
+            <w:r>
+              <w:rPr>
+                <w:noProof/>
+                <w:webHidden/>
+              </w:rPr>
+            </w:r>
+            <w:r>
+              <w:rPr>
+                <w:noProof/>
+                <w:webHidden/>
+              </w:rPr>
+              <w:fldChar w:fldCharType="separate"/>
+            </w:r>
+            <w:r>
+              <w:rPr>
+                <w:noProof/>
+                <w:webHidden/>
+              </w:rPr>
+              <w:t>3</w:t>
+            </w:r>
+            <w:r>
+              <w:rPr>
+                <w:noProof/>
+                <w:webHidden/>
+              </w:rPr>
+              <w:fldChar w:fldCharType="end"/>
+            </w:r>
+          </w:hyperlink>
+        </w:p>
+        <w:p>
+          <w:pPr>
+            <w:pStyle w:val="TOC1"/>
+            <w:tabs>
+              <w:tab w:val="right" w:leader="dot" w:pos="9350"/>
+            </w:tabs>
+            <w:rPr>
+              <w:noProof/>
+            </w:rPr>
+          </w:pPr>
+          <w:hyperlink w:anchor="_Toc334683818" w:history="1">
+            <w:r>
+              <w:rPr>
+                <w:rStyle w:val="Hyperlink"/>
+                <w:noProof/>
+                <w:lang w:val="fi-FI"/>
+              </w:rPr>
+              <w:t>Lähteet</w:t>
+            </w:r>
+            <w:r>
+              <w:rPr>
+                <w:noProof/>
+                <w:webHidden/>
+              </w:rPr>
+              <w:tab/>
+            </w:r>
+            <w:r>
+              <w:rPr>
+                <w:noProof/>
+                <w:webHidden/>
+              </w:rPr>
+              <w:fldChar w:fldCharType="begin"/>
+            </w:r>
+            <w:r>
+              <w:rPr>
+                <w:noProof/>
+                <w:webHidden/>
+              </w:rPr>
+              <w:instrText xml:space="preserve"> PAGEREF _Toc334683818 \h </w:instrText>
+            </w:r>
+            <w:r>
+              <w:rPr>
+                <w:noProof/>
+                <w:webHidden/>
+              </w:rPr>
+            </w:r>
+            <w:r>
+              <w:rPr>
+                <w:noProof/>
+                <w:webHidden/>
+              </w:rPr>
+              <w:fldChar w:fldCharType="separate"/>
+            </w:r>
+            <w:r>
+              <w:rPr>
+                <w:noProof/>
+                <w:webHidden/>
+              </w:rPr>
+              <w:t>3</w:t>
+            </w:r>
+            <w:r>
+              <w:rPr>
+                <w:noProof/>
+                <w:webHidden/>
+              </w:rPr>
+              <w:fldChar w:fldCharType="end"/>
+            </w:r>
+          </w:hyperlink>
+        </w:p>
+        <w:p>
+          <w:r>
+            <w:rPr>
+              <w:b/>
+              <w:bCs/>
+              <w:noProof/>
+            </w:rPr>
+            <w:fldChar w:fldCharType="end"/>
+          </w:r>
+        </w:p>
+      </w:sdtContent>
+    </w:sdt>
+    <w:p>
+      <w:pPr>
+        <w:pStyle w:val="Heading1"/>
+        <w:rPr>
+          <w:lang w:val="fi-FI"/>
+        </w:rPr>
+      </w:pPr>
+      <w:bookmarkStart w:id="1" w:name="_Toc334683809"/>
+      <w:r>
+        <w:rPr>
+          <w:lang w:val="fi-FI"/>
+        </w:rPr>
+        <w:t>Johdanto</w:t>
+      </w:r>
+      <w:bookmarkEnd w:id="1"/>
+    </w:p>
+    <w:p>
+      <w:pPr>
+        <w:rPr>
+          <w:lang w:val="fi-FI"/>
+        </w:rPr>
+      </w:pPr>
       <w:r>
         <w:rPr>
           <w:lang w:val="fi-FI"/>
@@ -46,7 +807,19 @@
         <w:rPr>
           <w:lang w:val="fi-FI"/>
         </w:rPr>
-        <w:t xml:space="preserve">-määrässä kohteita. Ongelma on, missä järjestyksessä kohteet tulee käydä, jotta kokonaisreitin pituus on lyhin. </w:t>
+        <w:t>-määrässä kohteita</w:t>
+      </w:r>
+      <w:r>
+        <w:rPr>
+          <w:lang w:val="fi-FI"/>
+        </w:rPr>
+        <w:t xml:space="preserve"> palaten takaisin lähtöpisteeseen</w:t>
+      </w:r>
+      <w:r>
+        <w:rPr>
+          <w:lang w:val="fi-FI"/>
+        </w:rPr>
+        <w:t xml:space="preserve">. Ongelma on, missä järjestyksessä kohteet tulee käydä, jotta kokonaisreitin pituus on lyhin. </w:t>
       </w:r>
     </w:p>
     <w:p>
@@ -56,14 +829,14 @@
           <w:lang w:val="fi-FI"/>
         </w:rPr>
       </w:pPr>
+      <w:bookmarkStart w:id="2" w:name="_Toc334683810"/>
       <w:r>
         <w:rPr>
           <w:lang w:val="fi-FI"/>
         </w:rPr>
         <w:t>Tarkka ratkaisu</w:t>
       </w:r>
-      <w:bookmarkStart w:id="1" w:name="_GoBack"/>
-      <w:bookmarkEnd w:id="1"/>
+      <w:bookmarkEnd w:id="2"/>
     </w:p>
     <w:p>
       <w:pPr>
@@ -124,12 +897,15 @@
           <w:lang w:val="fi-FI"/>
         </w:rPr>
       </w:pPr>
-      <w:r>
-        <w:rPr>
-          <w:lang w:val="fi-FI"/>
-        </w:rPr>
+      <w:bookmarkStart w:id="3" w:name="_Toc334683811"/>
+      <w:r>
+        <w:rPr>
+          <w:lang w:val="fi-FI"/>
+        </w:rPr>
+        <w:lastRenderedPageBreak/>
         <w:t>Approksimointi</w:t>
       </w:r>
+      <w:bookmarkEnd w:id="3"/>
     </w:p>
     <w:p>
       <w:pPr>
@@ -158,9 +934,16 @@
       </w:pPr>
       <w:r>
         <w:rPr>
-          <w:lang w:val="fi-FI"/>
-        </w:rPr>
-        <w:t xml:space="preserve">Primin algoritmi selvittää verkon lyhyimmän viritetyn puun. </w:t>
+          <w:b/>
+          <w:lang w:val="fi-FI"/>
+        </w:rPr>
+        <w:t>Primin</w:t>
+      </w:r>
+      <w:r>
+        <w:rPr>
+          <w:lang w:val="fi-FI"/>
+        </w:rPr>
+        <w:t xml:space="preserve"> algoritmi selvittää verkon lyhyimmän viritetyn puun. </w:t>
       </w:r>
       <w:r>
         <w:rPr>
@@ -195,9 +978,16 @@
       </w:pPr>
       <w:r>
         <w:rPr>
-          <w:lang w:val="fi-FI"/>
-        </w:rPr>
-        <w:t>Dijkstran algoritmi</w:t>
+          <w:b/>
+          <w:lang w:val="fi-FI"/>
+        </w:rPr>
+        <w:t>Dijkstran</w:t>
+      </w:r>
+      <w:r>
+        <w:rPr>
+          <w:lang w:val="fi-FI"/>
+        </w:rPr>
+        <w:t xml:space="preserve"> algoritmi</w:t>
       </w:r>
       <w:r>
         <w:rPr>
@@ -209,8 +999,10 @@
         <w:rPr>
           <w:lang w:val="fi-FI"/>
         </w:rPr>
-        <w:t xml:space="preserve">Selvitetään näin lyhyin reitti solmusta solmuun ja lopuksi palataan takaisin viimeisestä solmusta. Käytännössä tämä ratkaisu tarkoittaa siis polkua lähtöpisteestä poispäin yhä kauempana olevaan kohteeseen kunnes kauimmaisesta palataan alkuun. </w:t>
-      </w:r>
+        <w:t xml:space="preserve">Selvitetään näin lyhyin reitti solmusta solmuun ja lopuksi palataan takaisin viimeisestä solmusta. </w:t>
+      </w:r>
+      <w:bookmarkStart w:id="4" w:name="_GoBack"/>
+      <w:bookmarkEnd w:id="4"/>
     </w:p>
     <w:p>
       <w:pPr>
@@ -222,6 +1014,7 @@
           <w:lang w:val="fi-FI"/>
         </w:rPr>
       </w:pPr>
+      <w:bookmarkStart w:id="5" w:name="_Toc334683812"/>
       <w:r>
         <w:rPr>
           <w:lang w:val="fi-FI"/>
@@ -234,6 +1027,7 @@
         </w:rPr>
         <w:t xml:space="preserve"> ja algoritmit</w:t>
       </w:r>
+      <w:bookmarkEnd w:id="5"/>
       <w:r>
         <w:rPr>
           <w:lang w:val="fi-FI"/>
@@ -261,12 +1055,14 @@
           <w:lang w:val="fi-FI"/>
         </w:rPr>
       </w:pPr>
+      <w:bookmarkStart w:id="6" w:name="_Toc334683813"/>
       <w:r>
         <w:rPr>
           <w:lang w:val="fi-FI"/>
         </w:rPr>
         <w:t>Algoritmit</w:t>
       </w:r>
+      <w:bookmarkEnd w:id="6"/>
     </w:p>
     <w:p>
       <w:pPr>
@@ -299,12 +1095,14 @@
           <w:lang w:val="fi-FI"/>
         </w:rPr>
       </w:pPr>
+      <w:bookmarkStart w:id="7" w:name="_Toc334683814"/>
       <w:r>
         <w:rPr>
           <w:lang w:val="fi-FI"/>
         </w:rPr>
         <w:t>Muut menetelmät</w:t>
       </w:r>
+      <w:bookmarkEnd w:id="7"/>
     </w:p>
     <w:p>
       <w:pPr>
@@ -331,13 +1129,14 @@
           <w:lang w:val="fi-FI"/>
         </w:rPr>
       </w:pPr>
-      <w:r>
-        <w:rPr>
-          <w:lang w:val="fi-FI"/>
-        </w:rPr>
-        <w:lastRenderedPageBreak/>
+      <w:bookmarkStart w:id="8" w:name="_Toc334683815"/>
+      <w:r>
+        <w:rPr>
+          <w:lang w:val="fi-FI"/>
+        </w:rPr>
         <w:t>Tietorakenteet (suluissa menetelmä/algoritmi, missä tietorakennetta sovelletaan)</w:t>
       </w:r>
+      <w:bookmarkEnd w:id="8"/>
     </w:p>
     <w:p>
       <w:pPr>
@@ -406,12 +1205,14 @@
           <w:lang w:val="fi-FI"/>
         </w:rPr>
       </w:pPr>
+      <w:bookmarkStart w:id="9" w:name="_Toc334683816"/>
       <w:r>
         <w:rPr>
           <w:lang w:val="fi-FI"/>
         </w:rPr>
         <w:t>Ohjelman toiminta</w:t>
       </w:r>
+      <w:bookmarkEnd w:id="9"/>
     </w:p>
     <w:p>
       <w:pPr>
@@ -506,12 +1307,14 @@
           <w:lang w:val="fi-FI"/>
         </w:rPr>
       </w:pPr>
+      <w:bookmarkStart w:id="10" w:name="_Toc334683817"/>
       <w:r>
         <w:rPr>
           <w:lang w:val="fi-FI"/>
         </w:rPr>
         <w:t>Aika- ja tilavaativuudet</w:t>
       </w:r>
+      <w:bookmarkEnd w:id="10"/>
     </w:p>
     <w:p>
       <w:pPr>
@@ -543,6 +1346,7 @@
         <w:rPr>
           <w:lang w:val="fi-FI"/>
         </w:rPr>
+        <w:lastRenderedPageBreak/>
         <w:t xml:space="preserve">aikavaativuuden </w:t>
       </w:r>
       <w:r>
@@ -631,18 +1435,15 @@
           <w:ilvl w:val="1"/>
           <w:numId w:val="4"/>
         </w:numPr>
-      </w:pPr>
-      <w:r>
-        <w:t>Aikavaativuuden worst-case: (</w:t>
-      </w:r>
-      <w:r>
-        <w:t>|E| + |V</w:t>
-      </w:r>
-      <w:r>
-        <w:t xml:space="preserve">|) </w:t>
-      </w:r>
-      <w:r>
-        <w:t>log|V|</w:t>
+        <w:rPr>
+          <w:lang w:val="fi-FI"/>
+        </w:rPr>
+      </w:pPr>
+      <w:r>
+        <w:rPr>
+          <w:lang w:val="fi-FI"/>
+        </w:rPr>
+        <w:t>Aikavaativuuden worst-case: (|E| + |V|) log|V|</w:t>
       </w:r>
     </w:p>
     <w:p>
@@ -751,7 +1552,8 @@
           <w:lang w:val="fi-FI"/>
         </w:rPr>
       </w:pPr>
-      <w:bookmarkStart w:id="2" w:name="_Ref334461117"/>
+      <w:bookmarkStart w:id="11" w:name="_Ref334461117"/>
+      <w:bookmarkStart w:id="12" w:name="_Toc334683818"/>
       <w:bookmarkEnd w:id="0"/>
       <w:r>
         <w:rPr>
@@ -759,6 +1561,7 @@
         </w:rPr>
         <w:t>Lähteet</w:t>
       </w:r>
+      <w:bookmarkEnd w:id="12"/>
     </w:p>
     <w:p>
       <w:pPr>
@@ -772,7 +1575,7 @@
         </w:rPr>
         <w:t xml:space="preserve">Primin ja Dijkstran algoritmit ja muut tietorakenteet kuvattuna Tietorakenteet kevät 2012 </w:t>
       </w:r>
-      <w:hyperlink r:id="rId6" w:history="1">
+      <w:hyperlink r:id="rId7" w:history="1">
         <w:r>
           <w:rPr>
             <w:rStyle w:val="Hyperlink"/>
@@ -788,7 +1591,7 @@
         <w:t>.</w:t>
       </w:r>
     </w:p>
-    <w:bookmarkEnd w:id="2"/>
+    <w:bookmarkEnd w:id="11"/>
     <w:p>
       <w:pPr>
         <w:rPr>
@@ -1850,6 +2653,77 @@
       <w:u w:val="single"/>
     </w:rPr>
   </w:style>
+  <w:style w:type="paragraph" w:styleId="TOCHeading">
+    <w:name w:val="TOC Heading"/>
+    <w:basedOn w:val="Heading1"/>
+    <w:next w:val="Normal"/>
+    <w:uiPriority w:val="39"/>
+    <w:semiHidden/>
+    <w:unhideWhenUsed/>
+    <w:qFormat/>
+    <w:rsid w:val="000F4ECD"/>
+    <w:pPr>
+      <w:outlineLvl w:val="9"/>
+    </w:pPr>
+    <w:rPr>
+      <w:lang w:eastAsia="ja-JP"/>
+    </w:rPr>
+  </w:style>
+  <w:style w:type="paragraph" w:styleId="TOC1">
+    <w:name w:val="toc 1"/>
+    <w:basedOn w:val="Normal"/>
+    <w:next w:val="Normal"/>
+    <w:autoRedefine/>
+    <w:uiPriority w:val="39"/>
+    <w:unhideWhenUsed/>
+    <w:rsid w:val="000F4ECD"/>
+    <w:pPr>
+      <w:spacing w:after="100"/>
+    </w:pPr>
+  </w:style>
+  <w:style w:type="paragraph" w:styleId="TOC3">
+    <w:name w:val="toc 3"/>
+    <w:basedOn w:val="Normal"/>
+    <w:next w:val="Normal"/>
+    <w:autoRedefine/>
+    <w:uiPriority w:val="39"/>
+    <w:unhideWhenUsed/>
+    <w:rsid w:val="000F4ECD"/>
+    <w:pPr>
+      <w:spacing w:after="100"/>
+      <w:ind w:left="440"/>
+    </w:pPr>
+  </w:style>
+  <w:style w:type="paragraph" w:styleId="BalloonText">
+    <w:name w:val="Balloon Text"/>
+    <w:basedOn w:val="Normal"/>
+    <w:link w:val="BalloonTextChar"/>
+    <w:uiPriority w:val="99"/>
+    <w:semiHidden/>
+    <w:unhideWhenUsed/>
+    <w:rsid w:val="000F4ECD"/>
+    <w:pPr>
+      <w:spacing w:after="0" w:line="240" w:lineRule="auto"/>
+    </w:pPr>
+    <w:rPr>
+      <w:rFonts w:ascii="Tahoma" w:hAnsi="Tahoma" w:cs="Tahoma"/>
+      <w:sz w:val="16"/>
+      <w:szCs w:val="16"/>
+    </w:rPr>
+  </w:style>
+  <w:style w:type="character" w:customStyle="1" w:styleId="BalloonTextChar">
+    <w:name w:val="Balloon Text Char"/>
+    <w:basedOn w:val="DefaultParagraphFont"/>
+    <w:link w:val="BalloonText"/>
+    <w:uiPriority w:val="99"/>
+    <w:semiHidden/>
+    <w:rsid w:val="000F4ECD"/>
+    <w:rPr>
+      <w:rFonts w:ascii="Tahoma" w:hAnsi="Tahoma" w:cs="Tahoma"/>
+      <w:sz w:val="16"/>
+      <w:szCs w:val="16"/>
+    </w:rPr>
+  </w:style>
 </w:styles>
 </file>
 
@@ -2211,6 +3085,77 @@
     <w:rPr>
       <w:color w:val="0000FF" w:themeColor="hyperlink"/>
       <w:u w:val="single"/>
+    </w:rPr>
+  </w:style>
+  <w:style w:type="paragraph" w:styleId="TOCHeading">
+    <w:name w:val="TOC Heading"/>
+    <w:basedOn w:val="Heading1"/>
+    <w:next w:val="Normal"/>
+    <w:uiPriority w:val="39"/>
+    <w:semiHidden/>
+    <w:unhideWhenUsed/>
+    <w:qFormat/>
+    <w:rsid w:val="000F4ECD"/>
+    <w:pPr>
+      <w:outlineLvl w:val="9"/>
+    </w:pPr>
+    <w:rPr>
+      <w:lang w:eastAsia="ja-JP"/>
+    </w:rPr>
+  </w:style>
+  <w:style w:type="paragraph" w:styleId="TOC1">
+    <w:name w:val="toc 1"/>
+    <w:basedOn w:val="Normal"/>
+    <w:next w:val="Normal"/>
+    <w:autoRedefine/>
+    <w:uiPriority w:val="39"/>
+    <w:unhideWhenUsed/>
+    <w:rsid w:val="000F4ECD"/>
+    <w:pPr>
+      <w:spacing w:after="100"/>
+    </w:pPr>
+  </w:style>
+  <w:style w:type="paragraph" w:styleId="TOC3">
+    <w:name w:val="toc 3"/>
+    <w:basedOn w:val="Normal"/>
+    <w:next w:val="Normal"/>
+    <w:autoRedefine/>
+    <w:uiPriority w:val="39"/>
+    <w:unhideWhenUsed/>
+    <w:rsid w:val="000F4ECD"/>
+    <w:pPr>
+      <w:spacing w:after="100"/>
+      <w:ind w:left="440"/>
+    </w:pPr>
+  </w:style>
+  <w:style w:type="paragraph" w:styleId="BalloonText">
+    <w:name w:val="Balloon Text"/>
+    <w:basedOn w:val="Normal"/>
+    <w:link w:val="BalloonTextChar"/>
+    <w:uiPriority w:val="99"/>
+    <w:semiHidden/>
+    <w:unhideWhenUsed/>
+    <w:rsid w:val="000F4ECD"/>
+    <w:pPr>
+      <w:spacing w:after="0" w:line="240" w:lineRule="auto"/>
+    </w:pPr>
+    <w:rPr>
+      <w:rFonts w:ascii="Tahoma" w:hAnsi="Tahoma" w:cs="Tahoma"/>
+      <w:sz w:val="16"/>
+      <w:szCs w:val="16"/>
+    </w:rPr>
+  </w:style>
+  <w:style w:type="character" w:customStyle="1" w:styleId="BalloonTextChar">
+    <w:name w:val="Balloon Text Char"/>
+    <w:basedOn w:val="DefaultParagraphFont"/>
+    <w:link w:val="BalloonText"/>
+    <w:uiPriority w:val="99"/>
+    <w:semiHidden/>
+    <w:rsid w:val="000F4ECD"/>
+    <w:rPr>
+      <w:rFonts w:ascii="Tahoma" w:hAnsi="Tahoma" w:cs="Tahoma"/>
+      <w:sz w:val="16"/>
+      <w:szCs w:val="16"/>
     </w:rPr>
   </w:style>
 </w:styles>
@@ -2499,4 +3444,16 @@
   <a:objectDefaults/>
   <a:extraClrSchemeLst/>
 </a:theme>
+</file>
+
+<file path=customXml/item1.xml><?xml version="1.0" encoding="utf-8"?>
+<b:Sources xmlns:b="http://schemas.openxmlformats.org/officeDocument/2006/bibliography" xmlns="http://schemas.openxmlformats.org/officeDocument/2006/bibliography" SelectedStyle="\APA.XSL" StyleName="APA"/>
+</file>
+
+<file path=customXml/itemProps1.xml><?xml version="1.0" encoding="utf-8"?>
+<ds:datastoreItem xmlns:ds="http://schemas.openxmlformats.org/officeDocument/2006/customXml" ds:itemID="{03A45818-8B1B-483C-A093-17348A9BB00B}">
+  <ds:schemaRefs>
+    <ds:schemaRef ds:uri="http://schemas.openxmlformats.org/officeDocument/2006/bibliography"/>
+  </ds:schemaRefs>
+</ds:datastoreItem>
 </file>
</xml_diff>

<commit_message>
More tests and documentation
</commit_message>
<xml_diff>
--- a/docs/TSP_maarittely.docx
+++ b/docs/TSP_maarittely.docx
@@ -28,10 +28,8 @@
           <w:lang w:val="fi-FI"/>
         </w:rPr>
       </w:pPr>
-      <w:bookmarkStart w:id="0" w:name="_GoBack"/>
-      <w:bookmarkEnd w:id="0"/>
     </w:p>
-    <w:bookmarkStart w:id="1" w:name="_Ref334461114" w:displacedByCustomXml="next"/>
+    <w:bookmarkStart w:id="0" w:name="_Ref334461114" w:displacedByCustomXml="next"/>
     <w:sdt>
       <w:sdtPr>
         <w:rPr>
@@ -59,9 +57,11 @@
           <w:pPr>
             <w:pStyle w:val="TOCHeading"/>
           </w:pPr>
+          <w:proofErr w:type="spellStart"/>
           <w:r>
             <w:t>Sisällysluettelo</w:t>
           </w:r>
+          <w:proofErr w:type="spellEnd"/>
         </w:p>
         <w:p>
           <w:pPr>
@@ -82,7 +82,7 @@
           <w:r>
             <w:fldChar w:fldCharType="separate"/>
           </w:r>
-          <w:hyperlink w:anchor="_Toc334683809" w:history="1">
+          <w:hyperlink w:anchor="_Toc337885816" w:history="1">
             <w:r>
               <w:rPr>
                 <w:rStyle w:val="Hyperlink"/>
@@ -110,7 +110,7 @@
                 <w:noProof/>
                 <w:webHidden/>
               </w:rPr>
-              <w:instrText xml:space="preserve"> PAGEREF _Toc334683809 \h </w:instrText>
+              <w:instrText xml:space="preserve"> PAGEREF _Toc337885816 \h </w:instrText>
             </w:r>
             <w:r>
               <w:rPr>
@@ -151,7 +151,7 @@
               <w:noProof/>
             </w:rPr>
           </w:pPr>
-          <w:hyperlink w:anchor="_Toc334683810" w:history="1">
+          <w:hyperlink w:anchor="_Toc337885817" w:history="1">
             <w:r>
               <w:rPr>
                 <w:rStyle w:val="Hyperlink"/>
@@ -179,7 +179,7 @@
                 <w:noProof/>
                 <w:webHidden/>
               </w:rPr>
-              <w:instrText xml:space="preserve"> PAGEREF _Toc334683810 \h </w:instrText>
+              <w:instrText xml:space="preserve"> PAGEREF _Toc337885817 \h </w:instrText>
             </w:r>
             <w:r>
               <w:rPr>
@@ -220,7 +220,7 @@
               <w:noProof/>
             </w:rPr>
           </w:pPr>
-          <w:hyperlink w:anchor="_Toc334683811" w:history="1">
+          <w:hyperlink w:anchor="_Toc337885818" w:history="1">
             <w:r>
               <w:rPr>
                 <w:rStyle w:val="Hyperlink"/>
@@ -248,7 +248,7 @@
                 <w:noProof/>
                 <w:webHidden/>
               </w:rPr>
-              <w:instrText xml:space="preserve"> PAGEREF _Toc334683811 \h </w:instrText>
+              <w:instrText xml:space="preserve"> PAGEREF _Toc337885818 \h </w:instrText>
             </w:r>
             <w:r>
               <w:rPr>
@@ -268,7 +268,7 @@
                 <w:noProof/>
                 <w:webHidden/>
               </w:rPr>
-              <w:t>2</w:t>
+              <w:t>1</w:t>
             </w:r>
             <w:r>
               <w:rPr>
@@ -289,7 +289,7 @@
               <w:noProof/>
             </w:rPr>
           </w:pPr>
-          <w:hyperlink w:anchor="_Toc334683812" w:history="1">
+          <w:hyperlink w:anchor="_Toc337885819" w:history="1">
             <w:r>
               <w:rPr>
                 <w:rStyle w:val="Hyperlink"/>
@@ -317,7 +317,7 @@
                 <w:noProof/>
                 <w:webHidden/>
               </w:rPr>
-              <w:instrText xml:space="preserve"> PAGEREF _Toc334683812 \h </w:instrText>
+              <w:instrText xml:space="preserve"> PAGEREF _Toc337885819 \h </w:instrText>
             </w:r>
             <w:r>
               <w:rPr>
@@ -358,7 +358,7 @@
               <w:noProof/>
             </w:rPr>
           </w:pPr>
-          <w:hyperlink w:anchor="_Toc334683813" w:history="1">
+          <w:hyperlink w:anchor="_Toc337885820" w:history="1">
             <w:r>
               <w:rPr>
                 <w:rStyle w:val="Hyperlink"/>
@@ -386,7 +386,7 @@
                 <w:noProof/>
                 <w:webHidden/>
               </w:rPr>
-              <w:instrText xml:space="preserve"> PAGEREF _Toc334683813 \h </w:instrText>
+              <w:instrText xml:space="preserve"> PAGEREF _Toc337885820 \h </w:instrText>
             </w:r>
             <w:r>
               <w:rPr>
@@ -427,7 +427,7 @@
               <w:noProof/>
             </w:rPr>
           </w:pPr>
-          <w:hyperlink w:anchor="_Toc334683814" w:history="1">
+          <w:hyperlink w:anchor="_Toc337885821" w:history="1">
             <w:r>
               <w:rPr>
                 <w:rStyle w:val="Hyperlink"/>
@@ -455,7 +455,7 @@
                 <w:noProof/>
                 <w:webHidden/>
               </w:rPr>
-              <w:instrText xml:space="preserve"> PAGEREF _Toc334683814 \h </w:instrText>
+              <w:instrText xml:space="preserve"> PAGEREF _Toc337885821 \h </w:instrText>
             </w:r>
             <w:r>
               <w:rPr>
@@ -496,7 +496,7 @@
               <w:noProof/>
             </w:rPr>
           </w:pPr>
-          <w:hyperlink w:anchor="_Toc334683815" w:history="1">
+          <w:hyperlink w:anchor="_Toc337885822" w:history="1">
             <w:r>
               <w:rPr>
                 <w:rStyle w:val="Hyperlink"/>
@@ -524,7 +524,7 @@
                 <w:noProof/>
                 <w:webHidden/>
               </w:rPr>
-              <w:instrText xml:space="preserve"> PAGEREF _Toc334683815 \h </w:instrText>
+              <w:instrText xml:space="preserve"> PAGEREF _Toc337885822 \h </w:instrText>
             </w:r>
             <w:r>
               <w:rPr>
@@ -565,7 +565,7 @@
               <w:noProof/>
             </w:rPr>
           </w:pPr>
-          <w:hyperlink w:anchor="_Toc334683816" w:history="1">
+          <w:hyperlink w:anchor="_Toc337885823" w:history="1">
             <w:r>
               <w:rPr>
                 <w:rStyle w:val="Hyperlink"/>
@@ -593,7 +593,7 @@
                 <w:noProof/>
                 <w:webHidden/>
               </w:rPr>
-              <w:instrText xml:space="preserve"> PAGEREF _Toc334683816 \h </w:instrText>
+              <w:instrText xml:space="preserve"> PAGEREF _Toc337885823 \h </w:instrText>
             </w:r>
             <w:r>
               <w:rPr>
@@ -634,7 +634,7 @@
               <w:noProof/>
             </w:rPr>
           </w:pPr>
-          <w:hyperlink w:anchor="_Toc334683817" w:history="1">
+          <w:hyperlink w:anchor="_Toc337885824" w:history="1">
             <w:r>
               <w:rPr>
                 <w:rStyle w:val="Hyperlink"/>
@@ -662,7 +662,7 @@
                 <w:noProof/>
                 <w:webHidden/>
               </w:rPr>
-              <w:instrText xml:space="preserve"> PAGEREF _Toc334683817 \h </w:instrText>
+              <w:instrText xml:space="preserve"> PAGEREF _Toc337885824 \h </w:instrText>
             </w:r>
             <w:r>
               <w:rPr>
@@ -682,7 +682,7 @@
                 <w:noProof/>
                 <w:webHidden/>
               </w:rPr>
-              <w:t>3</w:t>
+              <w:t>2</w:t>
             </w:r>
             <w:r>
               <w:rPr>
@@ -703,7 +703,7 @@
               <w:noProof/>
             </w:rPr>
           </w:pPr>
-          <w:hyperlink w:anchor="_Toc334683818" w:history="1">
+          <w:hyperlink w:anchor="_Toc337885825" w:history="1">
             <w:r>
               <w:rPr>
                 <w:rStyle w:val="Hyperlink"/>
@@ -731,7 +731,7 @@
                 <w:noProof/>
                 <w:webHidden/>
               </w:rPr>
-              <w:instrText xml:space="preserve"> PAGEREF _Toc334683818 \h </w:instrText>
+              <w:instrText xml:space="preserve"> PAGEREF _Toc337885825 \h </w:instrText>
             </w:r>
             <w:r>
               <w:rPr>
@@ -781,12 +781,66 @@
           <w:lang w:val="fi-FI"/>
         </w:rPr>
       </w:pPr>
-      <w:bookmarkStart w:id="2" w:name="_Toc334683809"/>
+      <w:bookmarkStart w:id="1" w:name="_Toc337885816"/>
       <w:r>
         <w:rPr>
           <w:lang w:val="fi-FI"/>
         </w:rPr>
         <w:t>Johdanto</w:t>
+      </w:r>
+      <w:bookmarkEnd w:id="1"/>
+    </w:p>
+    <w:p>
+      <w:pPr>
+        <w:rPr>
+          <w:lang w:val="fi-FI"/>
+        </w:rPr>
+      </w:pPr>
+      <w:r>
+        <w:rPr>
+          <w:lang w:val="fi-FI"/>
+        </w:rPr>
+        <w:t xml:space="preserve">Tehtävässä ratkaistaan klassista verkkoihin liittyvää kauppamatkustajan ongelmaa. Kauppamatkustaja lähtee paikasta A tarkoituksenaan käydä </w:t>
+      </w:r>
+      <w:r>
+        <w:rPr>
+          <w:i/>
+          <w:lang w:val="fi-FI"/>
+        </w:rPr>
+        <w:t>n</w:t>
+      </w:r>
+      <w:r>
+        <w:rPr>
+          <w:lang w:val="fi-FI"/>
+        </w:rPr>
+        <w:t>-määrässä kohteita</w:t>
+      </w:r>
+      <w:r>
+        <w:rPr>
+          <w:lang w:val="fi-FI"/>
+        </w:rPr>
+        <w:t xml:space="preserve"> palaten takaisin lähtöpisteeseen</w:t>
+      </w:r>
+      <w:r>
+        <w:rPr>
+          <w:lang w:val="fi-FI"/>
+        </w:rPr>
+        <w:t xml:space="preserve">. Ongelma on, missä järjestyksessä kohteet tulee käydä, jotta kokonaisreitin pituus on lyhin. </w:t>
+      </w:r>
+    </w:p>
+    <w:p>
+      <w:pPr>
+        <w:pStyle w:val="Heading1"/>
+        <w:rPr>
+          <w:lang w:val="fi-FI"/>
+        </w:rPr>
+      </w:pPr>
+      <w:bookmarkStart w:id="2" w:name="_Toc337885817"/>
+      <w:r>
+        <w:rPr>
+          <w:lang w:val="fi-FI"/>
+        </w:rPr>
+        <w:t>Tarkka ratkaisu</w:t>
       </w:r>
       <w:bookmarkEnd w:id="2"/>
     </w:p>
@@ -800,32 +854,157 @@
         <w:rPr>
           <w:lang w:val="fi-FI"/>
         </w:rPr>
-        <w:t xml:space="preserve">Tehtävässä ratkaistaan klassista verkkoihin liittyvää kauppamatkustajan ongelmaa. Kauppamatkustaja lähtee paikasta A tarkoituksenaan käydä </w:t>
-      </w:r>
+        <w:t xml:space="preserve">Tehtävän tarkoituksena on ratkaista ongelma ensin tarkasti käyttämällä ns. </w:t>
+      </w:r>
+      <w:proofErr w:type="spellStart"/>
       <w:r>
         <w:rPr>
           <w:i/>
           <w:lang w:val="fi-FI"/>
         </w:rPr>
-        <w:t>n</w:t>
-      </w:r>
-      <w:r>
-        <w:rPr>
-          <w:lang w:val="fi-FI"/>
-        </w:rPr>
-        <w:t>-määrässä kohteita</w:t>
-      </w:r>
-      <w:r>
-        <w:rPr>
-          <w:lang w:val="fi-FI"/>
-        </w:rPr>
-        <w:t xml:space="preserve"> palaten takaisin lähtöpisteeseen</w:t>
-      </w:r>
-      <w:r>
-        <w:rPr>
-          <w:lang w:val="fi-FI"/>
-        </w:rPr>
-        <w:t xml:space="preserve">. Ongelma on, missä järjestyksessä kohteet tulee käydä, jotta kokonaisreitin pituus on lyhin. </w:t>
+        <w:t>branch</w:t>
+      </w:r>
+      <w:proofErr w:type="spellEnd"/>
+      <w:r>
+        <w:rPr>
+          <w:i/>
+          <w:lang w:val="fi-FI"/>
+        </w:rPr>
+        <w:t xml:space="preserve"> and </w:t>
+      </w:r>
+      <w:proofErr w:type="spellStart"/>
+      <w:r>
+        <w:rPr>
+          <w:i/>
+          <w:lang w:val="fi-FI"/>
+        </w:rPr>
+        <w:t>bound</w:t>
+      </w:r>
+      <w:proofErr w:type="spellEnd"/>
+      <w:r>
+        <w:rPr>
+          <w:lang w:val="fi-FI"/>
+        </w:rPr>
+        <w:t xml:space="preserve"> </w:t>
+      </w:r>
+      <w:proofErr w:type="gramStart"/>
+      <w:r>
+        <w:rPr>
+          <w:lang w:val="fi-FI"/>
+        </w:rPr>
+        <w:t>–menetelmää</w:t>
+      </w:r>
+      <w:proofErr w:type="gramEnd"/>
+      <w:r>
+        <w:rPr>
+          <w:lang w:val="fi-FI"/>
+        </w:rPr>
+        <w:t xml:space="preserve">. Toinen vaihtoehto tehtävän ratkaisemiseksi olisi käyttää </w:t>
+      </w:r>
+      <w:proofErr w:type="spellStart"/>
+      <w:r>
+        <w:rPr>
+          <w:i/>
+          <w:lang w:val="fi-FI"/>
+        </w:rPr>
+        <w:t>brute</w:t>
+      </w:r>
+      <w:proofErr w:type="spellEnd"/>
+      <w:r>
+        <w:rPr>
+          <w:i/>
+          <w:lang w:val="fi-FI"/>
+        </w:rPr>
+        <w:t xml:space="preserve"> </w:t>
+      </w:r>
+      <w:proofErr w:type="spellStart"/>
+      <w:r>
+        <w:rPr>
+          <w:i/>
+          <w:lang w:val="fi-FI"/>
+        </w:rPr>
+        <w:t>force</w:t>
+      </w:r>
+      <w:proofErr w:type="spellEnd"/>
+      <w:r>
+        <w:rPr>
+          <w:lang w:val="fi-FI"/>
+        </w:rPr>
+        <w:t xml:space="preserve"> </w:t>
+      </w:r>
+      <w:proofErr w:type="gramStart"/>
+      <w:r>
+        <w:rPr>
+          <w:lang w:val="fi-FI"/>
+        </w:rPr>
+        <w:t>–menetelmää</w:t>
+      </w:r>
+      <w:proofErr w:type="gramEnd"/>
+      <w:r>
+        <w:rPr>
+          <w:lang w:val="fi-FI"/>
+        </w:rPr>
+        <w:t xml:space="preserve">, jossa jokainen mahdollinen reittivaihtoehto lasketaan ja lopuksi valitaan lyhyin lasketuista reiteistä. </w:t>
+      </w:r>
+      <w:proofErr w:type="spellStart"/>
+      <w:r>
+        <w:rPr>
+          <w:i/>
+          <w:lang w:val="fi-FI"/>
+        </w:rPr>
+        <w:t>Branch</w:t>
+      </w:r>
+      <w:proofErr w:type="spellEnd"/>
+      <w:r>
+        <w:rPr>
+          <w:i/>
+          <w:lang w:val="fi-FI"/>
+        </w:rPr>
+        <w:t xml:space="preserve"> and </w:t>
+      </w:r>
+      <w:proofErr w:type="spellStart"/>
+      <w:r>
+        <w:rPr>
+          <w:i/>
+          <w:lang w:val="fi-FI"/>
+        </w:rPr>
+        <w:t>bound</w:t>
+      </w:r>
+      <w:proofErr w:type="spellEnd"/>
+      <w:r>
+        <w:rPr>
+          <w:i/>
+          <w:lang w:val="fi-FI"/>
+        </w:rPr>
+        <w:t xml:space="preserve"> </w:t>
+      </w:r>
+      <w:proofErr w:type="gramStart"/>
+      <w:r>
+        <w:rPr>
+          <w:lang w:val="fi-FI"/>
+        </w:rPr>
+        <w:t>–menetelmän</w:t>
+      </w:r>
+      <w:proofErr w:type="gramEnd"/>
+      <w:r>
+        <w:rPr>
+          <w:lang w:val="fi-FI"/>
+        </w:rPr>
+        <w:t xml:space="preserve"> etu tähän verrattuna on se, että kyseisessä menetelmässä reitin laskeminen </w:t>
+      </w:r>
+      <w:proofErr w:type="gramStart"/>
+      <w:r>
+        <w:rPr>
+          <w:lang w:val="fi-FI"/>
+        </w:rPr>
+        <w:t>lopetetaan mikäli laskennan edetessä ylitetään jo aiemmin saavutettu minimireitin pituus.</w:t>
+      </w:r>
+      <w:proofErr w:type="gramEnd"/>
+      <w:r>
+        <w:rPr>
+          <w:lang w:val="fi-FI"/>
+        </w:rPr>
+        <w:t xml:space="preserve"> Tällöin kaikkia reittejä ei tulla laskemaan, koska tiedetään, että ne eivät johda parempaan lopputulokseen kuin mikä aiemmin on saavutettu.</w:t>
       </w:r>
     </w:p>
     <w:p>
@@ -835,12 +1014,12 @@
           <w:lang w:val="fi-FI"/>
         </w:rPr>
       </w:pPr>
-      <w:bookmarkStart w:id="3" w:name="_Toc334683810"/>
-      <w:r>
-        <w:rPr>
-          <w:lang w:val="fi-FI"/>
-        </w:rPr>
-        <w:t>Tarkka ratkaisu</w:t>
+      <w:bookmarkStart w:id="3" w:name="_Toc337885818"/>
+      <w:r>
+        <w:rPr>
+          <w:lang w:val="fi-FI"/>
+        </w:rPr>
+        <w:t>Approksimointi</w:t>
       </w:r>
       <w:bookmarkEnd w:id="3"/>
     </w:p>
@@ -854,64 +1033,137 @@
         <w:rPr>
           <w:lang w:val="fi-FI"/>
         </w:rPr>
-        <w:t xml:space="preserve">Tehtävän tarkoituksena on ratkaista ongelma ensin tarkasti käyttämällä ns. </w:t>
-      </w:r>
-      <w:r>
-        <w:rPr>
-          <w:i/>
-          <w:lang w:val="fi-FI"/>
-        </w:rPr>
-        <w:t>branch and bound</w:t>
-      </w:r>
-      <w:r>
-        <w:rPr>
-          <w:lang w:val="fi-FI"/>
-        </w:rPr>
-        <w:t xml:space="preserve"> –menetelmää. Toinen vaihtoehto tehtävän ratkaisemiseksi olisi käyttää </w:t>
-      </w:r>
-      <w:r>
-        <w:rPr>
-          <w:i/>
-          <w:lang w:val="fi-FI"/>
-        </w:rPr>
-        <w:t>brute force</w:t>
-      </w:r>
-      <w:r>
-        <w:rPr>
-          <w:lang w:val="fi-FI"/>
-        </w:rPr>
-        <w:t xml:space="preserve"> –menetelmää, jossa jokainen mahdollinen reittivaihtoehto lasketaan ja lopuksi valitaan lyhyin lasketuista reiteistä. </w:t>
-      </w:r>
-      <w:r>
-        <w:rPr>
-          <w:i/>
-          <w:lang w:val="fi-FI"/>
-        </w:rPr>
-        <w:t xml:space="preserve">Branch and bound </w:t>
-      </w:r>
-      <w:r>
-        <w:rPr>
-          <w:lang w:val="fi-FI"/>
-        </w:rPr>
-        <w:t>–menetelmän etu tähän verrattuna on se, että kyseisessä menetelmässä reitin laskeminen lopetetaan mikäli laskennan edetessä ylitetään jo aiemmin saavutettu minimireitin pituus. Tällöin kaikkia reittejä ei tulla laskemaan, koska tiedetään, että ne eivät johda parempaan lopputulokseen kuin mikä aiemmin on saavutettu.</w:t>
+        <w:t>Tarkan laskennan lisäksi ratkaisu approksimoidaan kahdella valitulla algoritmilla (</w:t>
+      </w:r>
+      <w:proofErr w:type="spellStart"/>
+      <w:r>
+        <w:rPr>
+          <w:lang w:val="fi-FI"/>
+        </w:rPr>
+        <w:t>Prim</w:t>
+      </w:r>
+      <w:proofErr w:type="spellEnd"/>
+      <w:r>
+        <w:rPr>
+          <w:lang w:val="fi-FI"/>
+        </w:rPr>
+        <w:t xml:space="preserve"> ja </w:t>
+      </w:r>
+      <w:proofErr w:type="spellStart"/>
+      <w:r>
+        <w:rPr>
+          <w:lang w:val="fi-FI"/>
+        </w:rPr>
+        <w:t>Greedy</w:t>
+      </w:r>
+      <w:proofErr w:type="spellEnd"/>
+      <w:r>
+        <w:rPr>
+          <w:lang w:val="fi-FI"/>
+        </w:rPr>
+        <w:t>). Approksimoinnilla pyritä</w:t>
+      </w:r>
+      <w:r>
+        <w:rPr>
+          <w:lang w:val="fi-FI"/>
+        </w:rPr>
+        <w:t xml:space="preserve">än selvittämään saadaanko </w:t>
+      </w:r>
+      <w:r>
+        <w:rPr>
+          <w:lang w:val="fi-FI"/>
+        </w:rPr>
+        <w:t>algoritmeilla</w:t>
+      </w:r>
+      <w:r>
+        <w:rPr>
+          <w:lang w:val="fi-FI"/>
+        </w:rPr>
+        <w:t xml:space="preserve"> paremmalla vasteajalla samoja </w:t>
+      </w:r>
+      <w:r>
+        <w:rPr>
+          <w:lang w:val="fi-FI"/>
+        </w:rPr>
+        <w:t xml:space="preserve">tai </w:t>
+      </w:r>
+      <w:r>
+        <w:rPr>
+          <w:lang w:val="fi-FI"/>
+        </w:rPr>
+        <w:lastRenderedPageBreak/>
+        <w:t xml:space="preserve">ainakin hyvin lähellä olevia </w:t>
+      </w:r>
+      <w:r>
+        <w:rPr>
+          <w:lang w:val="fi-FI"/>
+        </w:rPr>
+        <w:t xml:space="preserve">ratkaisuja. </w:t>
+      </w:r>
+      <w:r>
+        <w:rPr>
+          <w:lang w:val="fi-FI"/>
+        </w:rPr>
+        <w:t xml:space="preserve">Lisäksi selvitetään mikä algoritmeista antaa parhaita tuloksia kun solmujen lukumäärä kasvaa hyvin suureksi. </w:t>
       </w:r>
     </w:p>
     <w:p>
       <w:pPr>
-        <w:pStyle w:val="Heading1"/>
-        <w:rPr>
-          <w:lang w:val="fi-FI"/>
-        </w:rPr>
-      </w:pPr>
-      <w:bookmarkStart w:id="4" w:name="_Toc334683811"/>
-      <w:r>
-        <w:rPr>
-          <w:lang w:val="fi-FI"/>
-        </w:rPr>
-        <w:lastRenderedPageBreak/>
-        <w:t>Approksimointi</w:t>
-      </w:r>
-      <w:bookmarkEnd w:id="4"/>
+        <w:rPr>
+          <w:lang w:val="fi-FI"/>
+        </w:rPr>
+      </w:pPr>
+      <w:proofErr w:type="spellStart"/>
+      <w:r>
+        <w:rPr>
+          <w:b/>
+          <w:lang w:val="fi-FI"/>
+        </w:rPr>
+        <w:t>Primin</w:t>
+      </w:r>
+      <w:proofErr w:type="spellEnd"/>
+      <w:r>
+        <w:rPr>
+          <w:lang w:val="fi-FI"/>
+        </w:rPr>
+        <w:t xml:space="preserve"> algoritmi selvittää verkon lyhyimmän viritetyn puun. </w:t>
+      </w:r>
+      <w:r>
+        <w:rPr>
+          <w:lang w:val="fi-FI"/>
+        </w:rPr>
+        <w:t>Approksimaatio saadaan l</w:t>
+      </w:r>
+      <w:r>
+        <w:rPr>
+          <w:lang w:val="fi-FI"/>
+        </w:rPr>
+        <w:t>uo</w:t>
+      </w:r>
+      <w:r>
+        <w:rPr>
+          <w:lang w:val="fi-FI"/>
+        </w:rPr>
+        <w:t>malla</w:t>
+      </w:r>
+      <w:r>
+        <w:rPr>
+          <w:lang w:val="fi-FI"/>
+        </w:rPr>
+        <w:t xml:space="preserve"> algoritmilla lähtöpisteestä alkaen lyhyin virittävä puu</w:t>
+      </w:r>
+      <w:r>
+        <w:rPr>
+          <w:lang w:val="fi-FI"/>
+        </w:rPr>
+        <w:t>, suoritetaan syvyyssuuntainen läpikäynti</w:t>
+      </w:r>
+      <w:r>
+        <w:rPr>
+          <w:lang w:val="fi-FI"/>
+        </w:rPr>
+        <w:t xml:space="preserve"> ja lopuksi yhdistetään viimeinen piste alkupisteeseen. </w:t>
+      </w:r>
     </w:p>
     <w:p>
       <w:pPr>
@@ -919,105 +1171,27 @@
           <w:lang w:val="fi-FI"/>
         </w:rPr>
       </w:pPr>
-      <w:r>
-        <w:rPr>
-          <w:lang w:val="fi-FI"/>
-        </w:rPr>
-        <w:t>Tarkan laskennan lisäksi ratkaisu approksimoidaan kahdella valitulla verkkoalgoritmilla (Dijkstra, Prim). Approksimoinnilla pyritään selvittämään saadaanko verkkoalgoritmeilla</w:t>
-      </w:r>
-      <w:r>
-        <w:rPr>
-          <w:lang w:val="fi-FI"/>
-        </w:rPr>
-        <w:t xml:space="preserve"> paremmalla vasteajalla samoja ratkaisuja. </w:t>
-      </w:r>
-    </w:p>
-    <w:p>
-      <w:pPr>
-        <w:rPr>
-          <w:lang w:val="fi-FI"/>
-        </w:rPr>
-      </w:pPr>
+      <w:proofErr w:type="spellStart"/>
       <w:r>
         <w:rPr>
           <w:b/>
           <w:lang w:val="fi-FI"/>
         </w:rPr>
-        <w:t>Primin</w:t>
-      </w:r>
-      <w:r>
-        <w:rPr>
-          <w:lang w:val="fi-FI"/>
-        </w:rPr>
-        <w:t xml:space="preserve"> algoritmi selvittää verkon lyhyimmän viritetyn puun. </w:t>
-      </w:r>
-      <w:r>
-        <w:rPr>
-          <w:lang w:val="fi-FI"/>
-        </w:rPr>
-        <w:t>Approksimaatio saadaan l</w:t>
-      </w:r>
-      <w:r>
-        <w:rPr>
-          <w:lang w:val="fi-FI"/>
-        </w:rPr>
-        <w:t>uo</w:t>
-      </w:r>
-      <w:r>
-        <w:rPr>
-          <w:lang w:val="fi-FI"/>
-        </w:rPr>
-        <w:t>malla</w:t>
-      </w:r>
-      <w:r>
-        <w:rPr>
-          <w:lang w:val="fi-FI"/>
-        </w:rPr>
-        <w:t xml:space="preserve"> algoritmilla lähtöpisteestä alkaen lyhyin virittävä puu</w:t>
-      </w:r>
-      <w:r>
-        <w:rPr>
-          <w:lang w:val="fi-FI"/>
-        </w:rPr>
-        <w:t>, suoritetaan syvyyssuuntainen läpikäynti</w:t>
-      </w:r>
-      <w:r>
-        <w:rPr>
-          <w:lang w:val="fi-FI"/>
-        </w:rPr>
-        <w:t xml:space="preserve"> ja lopuksi yhdistetään viimeinen piste alkupisteeseen. </w:t>
-      </w:r>
-    </w:p>
-    <w:p>
-      <w:pPr>
-        <w:rPr>
-          <w:lang w:val="fi-FI"/>
-        </w:rPr>
-      </w:pPr>
+        <w:t>Greedy</w:t>
+      </w:r>
+      <w:proofErr w:type="spellEnd"/>
       <w:r>
         <w:rPr>
           <w:b/>
           <w:lang w:val="fi-FI"/>
         </w:rPr>
-        <w:t>Dijkstran</w:t>
-      </w:r>
-      <w:r>
-        <w:rPr>
-          <w:lang w:val="fi-FI"/>
-        </w:rPr>
-        <w:t xml:space="preserve"> algoritmi</w:t>
-      </w:r>
-      <w:r>
-        <w:rPr>
-          <w:lang w:val="fi-FI"/>
-        </w:rPr>
-        <w:t xml:space="preserve"> laskee verkon lyhyimmät polut lähtöpisteestä päivittäen reitin pituuden solmuun. </w:t>
-      </w:r>
-      <w:r>
-        <w:rPr>
-          <w:lang w:val="fi-FI"/>
-        </w:rPr>
-        <w:t xml:space="preserve">Dijkstran algoritmia voi hyödyntää laskemalla ensin verkon reitit Dijsktralla. Tämän jälkeen siirrytään lähtöpistettä lähimpään solmuun ja merkitään tämä reitin ensimmäiseksi askeleeksi. Nyt luodaan uusi verkko poistamalla lähtöpiste ja suoritetaan Dijkstran algoritmi uudestaan. Tätä toistetaan kunnes ollaan päästy viimeiseen solmuun, josta lopuksi palataan lähtöpisteeseen. Näin saadaan approksimaatio Dijkstran algoritmilla. </w:t>
+        <w:t xml:space="preserve"> </w:t>
+      </w:r>
+      <w:r>
+        <w:rPr>
+          <w:lang w:val="fi-FI"/>
+        </w:rPr>
+        <w:t xml:space="preserve">algoritmi toimii ahneesti. Algoritmi etenee verkossa aina lähimpään solmuun, jota ei ole vielä tutkittu. Näin käydään läpi kaikki solmut kunnes viimeisestä palataan alkupisteeseen. </w:t>
       </w:r>
     </w:p>
     <w:p>
@@ -1030,7 +1204,7 @@
           <w:lang w:val="fi-FI"/>
         </w:rPr>
       </w:pPr>
-      <w:bookmarkStart w:id="5" w:name="_Toc334683812"/>
+      <w:bookmarkStart w:id="4" w:name="_Toc337885819"/>
       <w:r>
         <w:rPr>
           <w:lang w:val="fi-FI"/>
@@ -1043,7 +1217,7 @@
         </w:rPr>
         <w:t xml:space="preserve"> ja algoritmit</w:t>
       </w:r>
-      <w:bookmarkEnd w:id="5"/>
+      <w:bookmarkEnd w:id="4"/>
       <w:r>
         <w:rPr>
           <w:lang w:val="fi-FI"/>
@@ -1061,7 +1235,19 @@
         <w:rPr>
           <w:lang w:val="fi-FI"/>
         </w:rPr>
-        <w:t xml:space="preserve">Tässä kappaleessa kuvataan algoritmit ja menetelmät, joita ohjelmassa tullaan käyttämään. Lisäksi kuvataan algoritmeissä käytettävät tietorakenteet, jotka tullaan toteuttamaan itse. </w:t>
+        <w:t xml:space="preserve">Tässä kappaleessa kuvataan algoritmit ja menetelmät, joita ohjelmassa tullaan käyttämään. Lisäksi kuvataan </w:t>
+      </w:r>
+      <w:r>
+        <w:rPr>
+          <w:lang w:val="fi-FI"/>
+        </w:rPr>
+        <w:t>algoritmeissa</w:t>
+      </w:r>
+      <w:r>
+        <w:rPr>
+          <w:lang w:val="fi-FI"/>
+        </w:rPr>
+        <w:t xml:space="preserve"> käytettävät tietorakenteet, jotka tullaan toteuttamaan itse. </w:t>
       </w:r>
     </w:p>
     <w:p>
@@ -1071,14 +1257,14 @@
           <w:lang w:val="fi-FI"/>
         </w:rPr>
       </w:pPr>
-      <w:bookmarkStart w:id="6" w:name="_Toc334683813"/>
+      <w:bookmarkStart w:id="5" w:name="_Toc337885820"/>
       <w:r>
         <w:rPr>
           <w:lang w:val="fi-FI"/>
         </w:rPr>
         <w:t>Algoritmit</w:t>
       </w:r>
-      <w:bookmarkEnd w:id="6"/>
+      <w:bookmarkEnd w:id="5"/>
     </w:p>
     <w:p>
       <w:pPr>
@@ -1091,18 +1277,34 @@
           <w:lang w:val="fi-FI"/>
         </w:rPr>
       </w:pPr>
-      <w:r>
-        <w:rPr>
-          <w:lang w:val="fi-FI"/>
-        </w:rPr>
-        <w:t>Prim, Dijsktra</w:t>
-      </w:r>
-      <w:r>
-        <w:rPr>
-          <w:lang w:val="fi-FI"/>
-        </w:rPr>
-        <w:t xml:space="preserve"> (kts. Lähteet)</w:t>
-      </w:r>
+      <w:proofErr w:type="spellStart"/>
+      <w:r>
+        <w:rPr>
+          <w:lang w:val="fi-FI"/>
+        </w:rPr>
+        <w:t>Prim</w:t>
+      </w:r>
+      <w:proofErr w:type="spellEnd"/>
+      <w:r>
+        <w:rPr>
+          <w:lang w:val="fi-FI"/>
+        </w:rPr>
+        <w:t>, DFS</w:t>
+      </w:r>
+      <w:r>
+        <w:rPr>
+          <w:lang w:val="fi-FI"/>
+        </w:rPr>
+        <w:t xml:space="preserve">, </w:t>
+      </w:r>
+      <w:proofErr w:type="spellStart"/>
+      <w:r>
+        <w:rPr>
+          <w:lang w:val="fi-FI"/>
+        </w:rPr>
+        <w:t>Greedy</w:t>
+      </w:r>
+      <w:proofErr w:type="spellEnd"/>
     </w:p>
     <w:p>
       <w:pPr>
@@ -1111,14 +1313,14 @@
           <w:lang w:val="fi-FI"/>
         </w:rPr>
       </w:pPr>
-      <w:bookmarkStart w:id="7" w:name="_Toc334683814"/>
+      <w:bookmarkStart w:id="6" w:name="_Toc337885821"/>
       <w:r>
         <w:rPr>
           <w:lang w:val="fi-FI"/>
         </w:rPr>
         <w:t>Muut menetelmät</w:t>
       </w:r>
-      <w:bookmarkEnd w:id="7"/>
+      <w:bookmarkEnd w:id="6"/>
     </w:p>
     <w:p>
       <w:pPr>
@@ -1131,12 +1333,14 @@
           <w:lang w:val="fi-FI"/>
         </w:rPr>
       </w:pPr>
+      <w:proofErr w:type="spellStart"/>
       <w:r>
         <w:rPr>
           <w:lang w:val="fi-FI"/>
         </w:rPr>
         <w:t>Branch-and-bound</w:t>
       </w:r>
+      <w:proofErr w:type="spellEnd"/>
     </w:p>
     <w:p>
       <w:pPr>
@@ -1145,14 +1349,14 @@
           <w:lang w:val="fi-FI"/>
         </w:rPr>
       </w:pPr>
-      <w:bookmarkStart w:id="8" w:name="_Toc334683815"/>
+      <w:bookmarkStart w:id="7" w:name="_Toc337885822"/>
       <w:r>
         <w:rPr>
           <w:lang w:val="fi-FI"/>
         </w:rPr>
         <w:t>Tietorakenteet (suluissa menetelmä/algoritmi, missä tietorakennetta sovelletaan)</w:t>
       </w:r>
-      <w:bookmarkEnd w:id="8"/>
+      <w:bookmarkEnd w:id="7"/>
     </w:p>
     <w:p>
       <w:pPr>
@@ -1166,10 +1370,29 @@
         <w:rPr>
           <w:lang w:val="fi-FI"/>
         </w:rPr>
-        <w:t>Puu (Branch a</w:t>
-      </w:r>
-      <w:r>
-        <w:t xml:space="preserve">nd Bound) </w:t>
+        <w:t>Puu (</w:t>
+      </w:r>
+      <w:proofErr w:type="spellStart"/>
+      <w:r>
+        <w:rPr>
+          <w:lang w:val="fi-FI"/>
+        </w:rPr>
+        <w:t>Branch</w:t>
+      </w:r>
+      <w:proofErr w:type="spellEnd"/>
+      <w:r>
+        <w:rPr>
+          <w:lang w:val="fi-FI"/>
+        </w:rPr>
+        <w:t xml:space="preserve"> a</w:t>
+      </w:r>
+      <w:proofErr w:type="spellStart"/>
+      <w:r>
+        <w:t>nd</w:t>
+      </w:r>
+      <w:proofErr w:type="spellEnd"/>
+      <w:r>
+        <w:t xml:space="preserve"> Bound) </w:t>
       </w:r>
     </w:p>
     <w:p>
@@ -1180,8 +1403,22 @@
           <w:numId w:val="4"/>
         </w:numPr>
       </w:pPr>
-      <w:r>
-        <w:t>Vierusmatriisi (Verkkoalgoritmit)</w:t>
+      <w:proofErr w:type="spellStart"/>
+      <w:r>
+        <w:t>Minimikeko</w:t>
+      </w:r>
+      <w:proofErr w:type="spellEnd"/>
+      <w:r>
+        <w:t xml:space="preserve"> (</w:t>
+      </w:r>
+      <w:r>
+        <w:t>Prim</w:t>
+      </w:r>
+      <w:r>
+        <w:t>, DFS</w:t>
+      </w:r>
+      <w:r>
+        <w:t>)</w:t>
       </w:r>
     </w:p>
     <w:p>
@@ -1192,15 +1429,184 @@
           <w:numId w:val="4"/>
         </w:numPr>
       </w:pPr>
-      <w:r>
-        <w:t>Minimikeko (Dijkstra</w:t>
-      </w:r>
-      <w:r>
-        <w:t>, Prim</w:t>
+      <w:proofErr w:type="spellStart"/>
+      <w:r>
+        <w:t>Pino</w:t>
+      </w:r>
+      <w:proofErr w:type="spellEnd"/>
+      <w:r>
+        <w:t xml:space="preserve"> (</w:t>
+      </w:r>
+      <w:r>
+        <w:t>Brute Force, Branch and Bound, Prim, DFS, Greedy</w:t>
       </w:r>
       <w:r>
         <w:t>)</w:t>
       </w:r>
+    </w:p>
+    <w:p>
+      <w:pPr>
+        <w:pStyle w:val="Heading1"/>
+        <w:rPr>
+          <w:lang w:val="fi-FI"/>
+        </w:rPr>
+      </w:pPr>
+      <w:bookmarkStart w:id="8" w:name="_Toc337885823"/>
+      <w:r>
+        <w:rPr>
+          <w:lang w:val="fi-FI"/>
+        </w:rPr>
+        <w:t>Ohjelman toiminta</w:t>
+      </w:r>
+      <w:bookmarkEnd w:id="8"/>
+    </w:p>
+    <w:p>
+      <w:pPr>
+        <w:rPr>
+          <w:lang w:val="fi-FI"/>
+        </w:rPr>
+      </w:pPr>
+      <w:r>
+        <w:rPr>
+          <w:lang w:val="fi-FI"/>
+        </w:rPr>
+        <w:t xml:space="preserve">Ohjelma saa syötteenään etäisyysverkon vierusmatriisimuodossa. Vierusmatriisi muodostetaan staattisesti. </w:t>
+      </w:r>
+      <w:proofErr w:type="gramStart"/>
+      <w:r>
+        <w:rPr>
+          <w:lang w:val="fi-FI"/>
+        </w:rPr>
+        <w:t xml:space="preserve">Minimisyöte, millä ratkaisua ja approksimaatioita testataan on </w:t>
+      </w:r>
+      <w:r>
+        <w:rPr>
+          <w:lang w:val="fi-FI"/>
+        </w:rPr>
+        <w:t>4</w:t>
+      </w:r>
+      <w:r>
+        <w:rPr>
+          <w:lang w:val="fi-FI"/>
+        </w:rPr>
+        <w:t xml:space="preserve"> solmua (mukaan lukien lähtösolmu).</w:t>
+      </w:r>
+      <w:proofErr w:type="gramEnd"/>
+      <w:r>
+        <w:rPr>
+          <w:lang w:val="fi-FI"/>
+        </w:rPr>
+        <w:t xml:space="preserve"> Tätä suurempia verkkoja testataan aina n.</w:t>
+      </w:r>
+      <w:r>
+        <w:rPr>
+          <w:lang w:val="fi-FI"/>
+        </w:rPr>
+        <w:t>16</w:t>
+      </w:r>
+      <w:r>
+        <w:rPr>
+          <w:lang w:val="fi-FI"/>
+        </w:rPr>
+        <w:t xml:space="preserve"> solmun </w:t>
+      </w:r>
+      <w:r>
+        <w:rPr>
+          <w:lang w:val="fi-FI"/>
+        </w:rPr>
+        <w:t xml:space="preserve">verkkoihin asti, joka alkaa olla tarkan ratkaisun maksimiraja. Tämän lisäksi tutkitaan suurempia verkkoja approksimaatioilla. </w:t>
+      </w:r>
+    </w:p>
+    <w:p>
+      <w:pPr>
+        <w:rPr>
+          <w:lang w:val="fi-FI"/>
+        </w:rPr>
+      </w:pPr>
+      <w:r>
+        <w:rPr>
+          <w:lang w:val="fi-FI"/>
+        </w:rPr>
+        <w:t>Ohjelma tulostaa seuraavat asiat:</w:t>
+      </w:r>
+    </w:p>
+    <w:p>
+      <w:pPr>
+        <w:pStyle w:val="ListParagraph"/>
+        <w:numPr>
+          <w:ilvl w:val="0"/>
+          <w:numId w:val="6"/>
+        </w:numPr>
+        <w:rPr>
+          <w:lang w:val="fi-FI"/>
+        </w:rPr>
+      </w:pPr>
+      <w:r>
+        <w:rPr>
+          <w:lang w:val="fi-FI"/>
+        </w:rPr>
+        <w:t>Lyhyimmän reitin pituus</w:t>
+      </w:r>
+    </w:p>
+    <w:p>
+      <w:pPr>
+        <w:pStyle w:val="ListParagraph"/>
+        <w:numPr>
+          <w:ilvl w:val="0"/>
+          <w:numId w:val="6"/>
+        </w:numPr>
+        <w:rPr>
+          <w:lang w:val="fi-FI"/>
+        </w:rPr>
+      </w:pPr>
+      <w:r>
+        <w:rPr>
+          <w:lang w:val="fi-FI"/>
+        </w:rPr>
+        <w:t>Lyhyin reitti</w:t>
+      </w:r>
+      <w:r>
+        <w:rPr>
+          <w:lang w:val="fi-FI"/>
+        </w:rPr>
+        <w:t xml:space="preserve"> (tulostetaan solmut järjestyksessä)</w:t>
+      </w:r>
+    </w:p>
+    <w:p>
+      <w:pPr>
+        <w:pStyle w:val="ListParagraph"/>
+        <w:numPr>
+          <w:ilvl w:val="0"/>
+          <w:numId w:val="6"/>
+        </w:numPr>
+        <w:rPr>
+          <w:lang w:val="fi-FI"/>
+        </w:rPr>
+      </w:pPr>
+      <w:proofErr w:type="gramStart"/>
+      <w:r>
+        <w:rPr>
+          <w:lang w:val="fi-FI"/>
+        </w:rPr>
+        <w:t>Ratkaisuun kulutettu aika sekunteina</w:t>
+      </w:r>
+      <w:proofErr w:type="gramEnd"/>
+    </w:p>
+    <w:p>
+      <w:pPr>
+        <w:pStyle w:val="Heading1"/>
+        <w:rPr>
+          <w:lang w:val="fi-FI"/>
+        </w:rPr>
+      </w:pPr>
+      <w:bookmarkStart w:id="9" w:name="_Toc337885824"/>
+      <w:r>
+        <w:rPr>
+          <w:lang w:val="fi-FI"/>
+        </w:rPr>
+        <w:t>Aika- ja tilavaativuudet</w:t>
+      </w:r>
+      <w:bookmarkEnd w:id="9"/>
     </w:p>
     <w:p>
       <w:pPr>
@@ -1211,57 +1617,78 @@
         </w:numPr>
       </w:pPr>
       <w:r>
-        <w:t>Pino (Dijkstra)</w:t>
+        <w:t>Branch and Bound</w:t>
+      </w:r>
+      <w:r>
+        <w:t xml:space="preserve"> (n = </w:t>
+      </w:r>
+      <w:proofErr w:type="spellStart"/>
+      <w:r>
+        <w:t>solmujen</w:t>
+      </w:r>
+      <w:proofErr w:type="spellEnd"/>
+      <w:r>
+        <w:t xml:space="preserve"> </w:t>
+      </w:r>
+      <w:proofErr w:type="spellStart"/>
+      <w:r>
+        <w:t>lukumäärä</w:t>
+      </w:r>
+      <w:proofErr w:type="spellEnd"/>
+      <w:r>
+        <w:t>)</w:t>
       </w:r>
     </w:p>
     <w:p>
       <w:pPr>
-        <w:pStyle w:val="Heading1"/>
-        <w:rPr>
-          <w:lang w:val="fi-FI"/>
-        </w:rPr>
-      </w:pPr>
-      <w:bookmarkStart w:id="9" w:name="_Toc334683816"/>
-      <w:r>
-        <w:rPr>
-          <w:lang w:val="fi-FI"/>
-        </w:rPr>
-        <w:t>Ohjelman toiminta</w:t>
-      </w:r>
-      <w:bookmarkEnd w:id="9"/>
+        <w:pStyle w:val="ListParagraph"/>
+        <w:numPr>
+          <w:ilvl w:val="1"/>
+          <w:numId w:val="4"/>
+        </w:numPr>
+        <w:rPr>
+          <w:lang w:val="fi-FI"/>
+        </w:rPr>
+      </w:pPr>
+      <w:r>
+        <w:rPr>
+          <w:lang w:val="fi-FI"/>
+        </w:rPr>
+        <w:t xml:space="preserve">aikavaativuuden </w:t>
+      </w:r>
+      <w:proofErr w:type="spellStart"/>
+      <w:r>
+        <w:rPr>
+          <w:lang w:val="fi-FI"/>
+        </w:rPr>
+        <w:t>w</w:t>
+      </w:r>
+      <w:r>
+        <w:rPr>
+          <w:lang w:val="fi-FI"/>
+        </w:rPr>
+        <w:t>orst</w:t>
+      </w:r>
+      <w:proofErr w:type="spellEnd"/>
+      <w:r>
+        <w:rPr>
+          <w:lang w:val="fi-FI"/>
+        </w:rPr>
+        <w:t xml:space="preserve"> case 2^n, käytännössä</w:t>
+      </w:r>
+      <w:r>
+        <w:rPr>
+          <w:lang w:val="fi-FI"/>
+        </w:rPr>
+        <w:t xml:space="preserve"> tulisi olla nopeampi</w:t>
+      </w:r>
     </w:p>
     <w:p>
       <w:pPr>
-        <w:rPr>
-          <w:lang w:val="fi-FI"/>
-        </w:rPr>
-      </w:pPr>
-      <w:r>
-        <w:rPr>
-          <w:lang w:val="fi-FI"/>
-        </w:rPr>
-        <w:t xml:space="preserve">Ohjelma saa syötteenään etäisyysverkon vierusmatriisimuodossa. Vierusmatriisi muodostetaan staattisesti. Minimisyöte, millä ratkaisua ja approksimaatioita testataan on 3 solmua (mukaan lukien lähtösolmu). Tätä suurempia verkkoja testataan aina n.20 solmun verkkoihin asti. </w:t>
-      </w:r>
-    </w:p>
-    <w:p>
-      <w:pPr>
-        <w:rPr>
-          <w:lang w:val="fi-FI"/>
-        </w:rPr>
-      </w:pPr>
-      <w:r>
-        <w:rPr>
-          <w:lang w:val="fi-FI"/>
-        </w:rPr>
-        <w:t>Ohjelma tulostaa seuraavat asiat:</w:t>
-      </w:r>
-    </w:p>
-    <w:p>
-      <w:pPr>
         <w:pStyle w:val="ListParagraph"/>
         <w:numPr>
-          <w:ilvl w:val="0"/>
-          <w:numId w:val="6"/>
+          <w:ilvl w:val="1"/>
+          <w:numId w:val="4"/>
         </w:numPr>
         <w:rPr>
           <w:lang w:val="fi-FI"/>
@@ -1271,67 +1698,8 @@
         <w:rPr>
           <w:lang w:val="fi-FI"/>
         </w:rPr>
-        <w:t>Lyhyimmän reitin pituus</w:t>
-      </w:r>
-    </w:p>
-    <w:p>
-      <w:pPr>
-        <w:pStyle w:val="ListParagraph"/>
-        <w:numPr>
-          <w:ilvl w:val="0"/>
-          <w:numId w:val="6"/>
-        </w:numPr>
-        <w:rPr>
-          <w:lang w:val="fi-FI"/>
-        </w:rPr>
-      </w:pPr>
-      <w:r>
-        <w:rPr>
-          <w:lang w:val="fi-FI"/>
-        </w:rPr>
-        <w:t>Lyhyin reitti</w:t>
-      </w:r>
-      <w:r>
-        <w:rPr>
-          <w:lang w:val="fi-FI"/>
-        </w:rPr>
-        <w:t xml:space="preserve"> (tulostetaan solmut järjestyksessä)</w:t>
-      </w:r>
-    </w:p>
-    <w:p>
-      <w:pPr>
-        <w:pStyle w:val="ListParagraph"/>
-        <w:numPr>
-          <w:ilvl w:val="0"/>
-          <w:numId w:val="6"/>
-        </w:numPr>
-        <w:rPr>
-          <w:lang w:val="fi-FI"/>
-        </w:rPr>
-      </w:pPr>
-      <w:r>
-        <w:rPr>
-          <w:lang w:val="fi-FI"/>
-        </w:rPr>
-        <w:t>Ratkaisuun kulutettu aika sekunteina</w:t>
-      </w:r>
-    </w:p>
-    <w:p>
-      <w:pPr>
-        <w:pStyle w:val="Heading1"/>
-        <w:rPr>
-          <w:lang w:val="fi-FI"/>
-        </w:rPr>
-      </w:pPr>
-      <w:bookmarkStart w:id="10" w:name="_Toc334683817"/>
-      <w:r>
-        <w:rPr>
-          <w:lang w:val="fi-FI"/>
-        </w:rPr>
-        <w:lastRenderedPageBreak/>
-        <w:t>Aika- ja tilavaativuudet</w:t>
-      </w:r>
-      <w:bookmarkEnd w:id="10"/>
+        <w:t>tilavaativuus: n^2</w:t>
+      </w:r>
     </w:p>
     <w:p>
       <w:pPr>
@@ -1340,12 +1708,47 @@
           <w:ilvl w:val="0"/>
           <w:numId w:val="4"/>
         </w:numPr>
-      </w:pPr>
-      <w:r>
-        <w:t>Branch and Bound</w:t>
-      </w:r>
-      <w:r>
-        <w:t xml:space="preserve"> (n = solmujen lukumäärä)</w:t>
+        <w:rPr>
+          <w:lang w:val="fi-FI"/>
+        </w:rPr>
+      </w:pPr>
+      <w:proofErr w:type="spellStart"/>
+      <w:r>
+        <w:rPr>
+          <w:lang w:val="fi-FI"/>
+        </w:rPr>
+        <w:t>Prim</w:t>
+      </w:r>
+      <w:proofErr w:type="spellEnd"/>
+      <w:r>
+        <w:rPr>
+          <w:lang w:val="fi-FI"/>
+        </w:rPr>
+        <w:t xml:space="preserve"> </w:t>
+      </w:r>
+      <w:r>
+        <w:rPr>
+          <w:lang w:val="fi-FI"/>
+        </w:rPr>
+        <w:t>(</w:t>
+      </w:r>
+      <w:r>
+        <w:rPr>
+          <w:lang w:val="fi-FI"/>
+        </w:rPr>
+        <w:t>|E| = solmujen luk</w:t>
+      </w:r>
+      <w:r>
+        <w:rPr>
+          <w:lang w:val="fi-FI"/>
+        </w:rPr>
+        <w:t>umäärä, |V| = kaarien lukumäärä</w:t>
+      </w:r>
+      <w:r>
+        <w:rPr>
+          <w:lang w:val="fi-FI"/>
+        </w:rPr>
+        <w:t>)</w:t>
       </w:r>
     </w:p>
     <w:p>
@@ -1355,34 +1758,35 @@
           <w:ilvl w:val="1"/>
           <w:numId w:val="4"/>
         </w:numPr>
-        <w:rPr>
-          <w:lang w:val="fi-FI"/>
-        </w:rPr>
-      </w:pPr>
-      <w:r>
-        <w:rPr>
-          <w:lang w:val="fi-FI"/>
-        </w:rPr>
-        <w:t xml:space="preserve">aikavaativuuden </w:t>
-      </w:r>
-      <w:r>
-        <w:rPr>
-          <w:lang w:val="fi-FI"/>
-        </w:rPr>
-        <w:t>w</w:t>
-      </w:r>
-      <w:r>
-        <w:rPr>
-          <w:lang w:val="fi-FI"/>
-        </w:rPr>
-        <w:t>orst case 2^n, käytännössä</w:t>
-      </w:r>
-      <w:r>
-        <w:rPr>
-          <w:lang w:val="fi-FI"/>
-        </w:rPr>
-        <w:t xml:space="preserve"> tulisi olla nopeampi</w:t>
-      </w:r>
+      </w:pPr>
+      <w:proofErr w:type="spellStart"/>
+      <w:r>
+        <w:lastRenderedPageBreak/>
+        <w:t>Aikavaativuuden</w:t>
+      </w:r>
+      <w:proofErr w:type="spellEnd"/>
+      <w:r>
+        <w:t xml:space="preserve"> worst-case: </w:t>
+      </w:r>
+      <w:r>
+        <w:t>(|E|</w:t>
+      </w:r>
+      <w:r>
+        <w:t xml:space="preserve"> </w:t>
+      </w:r>
+      <w:proofErr w:type="spellStart"/>
+      <w:r>
+        <w:t>log|V</w:t>
+      </w:r>
+      <w:proofErr w:type="spellEnd"/>
+      <w:r>
+        <w:t>|</w:t>
+      </w:r>
+      <w:r>
+        <w:t>)</w:t>
+      </w:r>
+      <w:bookmarkStart w:id="10" w:name="_GoBack"/>
+      <w:bookmarkEnd w:id="10"/>
     </w:p>
     <w:p>
       <w:pPr>
@@ -1391,211 +1795,60 @@
           <w:ilvl w:val="1"/>
           <w:numId w:val="4"/>
         </w:numPr>
-        <w:rPr>
-          <w:lang w:val="fi-FI"/>
-        </w:rPr>
-      </w:pPr>
-      <w:r>
-        <w:rPr>
-          <w:lang w:val="fi-FI"/>
-        </w:rPr>
-        <w:t>tilavaativuus: n^2</w:t>
+      </w:pPr>
+      <w:proofErr w:type="spellStart"/>
+      <w:r>
+        <w:t>Tilavaativuus</w:t>
+      </w:r>
+      <w:proofErr w:type="spellEnd"/>
+      <w:r>
+        <w:t>: |V|</w:t>
       </w:r>
     </w:p>
     <w:p>
       <w:pPr>
-        <w:pStyle w:val="ListParagraph"/>
-        <w:numPr>
-          <w:ilvl w:val="0"/>
-          <w:numId w:val="4"/>
-        </w:numPr>
-        <w:rPr>
-          <w:lang w:val="fi-FI"/>
-        </w:rPr>
-      </w:pPr>
-      <w:r>
-        <w:rPr>
-          <w:lang w:val="fi-FI"/>
-        </w:rPr>
-        <w:t>Dijkstra</w:t>
-      </w:r>
-      <w:r>
-        <w:rPr>
-          <w:lang w:val="fi-FI"/>
-        </w:rPr>
-        <w:t xml:space="preserve"> (</w:t>
-      </w:r>
-      <w:r>
-        <w:rPr>
-          <w:lang w:val="fi-FI"/>
-        </w:rPr>
-        <w:t>|E| = solmujen luk</w:t>
-      </w:r>
-      <w:r>
-        <w:rPr>
-          <w:lang w:val="fi-FI"/>
-        </w:rPr>
-        <w:t>umäärä, |V| = kaarien lukumäärä</w:t>
-      </w:r>
-      <w:r>
-        <w:rPr>
-          <w:lang w:val="fi-FI"/>
-        </w:rPr>
-        <w:t>)</w:t>
-      </w:r>
+        <w:pStyle w:val="Heading1"/>
+        <w:rPr>
+          <w:lang w:val="fi-FI"/>
+        </w:rPr>
+      </w:pPr>
+      <w:bookmarkStart w:id="11" w:name="_Ref334461117"/>
+      <w:bookmarkStart w:id="12" w:name="_Toc337885825"/>
+      <w:bookmarkEnd w:id="0"/>
+      <w:r>
+        <w:rPr>
+          <w:lang w:val="fi-FI"/>
+        </w:rPr>
+        <w:t>Lähteet</w:t>
+      </w:r>
+      <w:bookmarkEnd w:id="12"/>
     </w:p>
     <w:p>
       <w:pPr>
-        <w:pStyle w:val="ListParagraph"/>
-        <w:numPr>
-          <w:ilvl w:val="1"/>
-          <w:numId w:val="4"/>
-        </w:numPr>
-        <w:rPr>
-          <w:lang w:val="fi-FI"/>
-        </w:rPr>
-      </w:pPr>
-      <w:r>
-        <w:rPr>
-          <w:lang w:val="fi-FI"/>
-        </w:rPr>
-        <w:t>Aikavaativuuden worst-case: (|E| + |V|) log|V|</w:t>
-      </w:r>
-      <w:r>
-        <w:rPr>
-          <w:lang w:val="fi-FI"/>
-        </w:rPr>
-        <w:t xml:space="preserve"> * |E|</w:t>
-      </w:r>
-    </w:p>
-    <w:p>
-      <w:pPr>
-        <w:pStyle w:val="ListParagraph"/>
-        <w:numPr>
-          <w:ilvl w:val="1"/>
-          <w:numId w:val="4"/>
-        </w:numPr>
-      </w:pPr>
-      <w:r>
-        <w:t>Tilavaativuus: |V|</w:t>
-      </w:r>
-    </w:p>
-    <w:p>
-      <w:pPr>
-        <w:pStyle w:val="ListParagraph"/>
-        <w:numPr>
-          <w:ilvl w:val="0"/>
-          <w:numId w:val="4"/>
-        </w:numPr>
-        <w:rPr>
-          <w:lang w:val="fi-FI"/>
-        </w:rPr>
-      </w:pPr>
-      <w:r>
-        <w:rPr>
-          <w:lang w:val="fi-FI"/>
-        </w:rPr>
-        <w:t>Prim</w:t>
-      </w:r>
-      <w:r>
-        <w:rPr>
-          <w:lang w:val="fi-FI"/>
-        </w:rPr>
-        <w:t xml:space="preserve"> </w:t>
-      </w:r>
-      <w:r>
-        <w:rPr>
-          <w:lang w:val="fi-FI"/>
-        </w:rPr>
-        <w:t>(</w:t>
-      </w:r>
-      <w:r>
-        <w:rPr>
-          <w:lang w:val="fi-FI"/>
-        </w:rPr>
-        <w:t>|E| = solmujen luk</w:t>
-      </w:r>
-      <w:r>
-        <w:rPr>
-          <w:lang w:val="fi-FI"/>
-        </w:rPr>
-        <w:t>umäärä, |V| = kaarien lukumäärä</w:t>
-      </w:r>
-      <w:r>
-        <w:rPr>
-          <w:lang w:val="fi-FI"/>
-        </w:rPr>
-        <w:t>)</w:t>
-      </w:r>
-    </w:p>
-    <w:p>
-      <w:pPr>
-        <w:pStyle w:val="ListParagraph"/>
-        <w:numPr>
-          <w:ilvl w:val="1"/>
-          <w:numId w:val="4"/>
-        </w:numPr>
-      </w:pPr>
-      <w:r>
-        <w:t xml:space="preserve">Aikavaativuuden worst-case: </w:t>
-      </w:r>
-      <w:r>
-        <w:t>(|E|</w:t>
-      </w:r>
-      <w:r>
-        <w:t xml:space="preserve"> </w:t>
-      </w:r>
-      <w:r>
-        <w:t>log|V</w:t>
-      </w:r>
-      <w:r>
-        <w:t>|</w:t>
-      </w:r>
-      <w:r>
-        <w:t>)</w:t>
-      </w:r>
-    </w:p>
-    <w:p>
-      <w:pPr>
-        <w:pStyle w:val="ListParagraph"/>
-        <w:numPr>
-          <w:ilvl w:val="1"/>
-          <w:numId w:val="4"/>
-        </w:numPr>
-      </w:pPr>
-      <w:r>
-        <w:t>Tilavaativuus: |V|</w:t>
-      </w:r>
-    </w:p>
-    <w:p>
-      <w:pPr>
-        <w:pStyle w:val="Heading1"/>
-        <w:rPr>
-          <w:lang w:val="fi-FI"/>
-        </w:rPr>
-      </w:pPr>
-      <w:bookmarkStart w:id="11" w:name="_Toc334683818"/>
-      <w:bookmarkStart w:id="12" w:name="_Ref334461117"/>
-      <w:bookmarkEnd w:id="1"/>
-      <w:r>
-        <w:rPr>
-          <w:lang w:val="fi-FI"/>
-        </w:rPr>
-        <w:t>Lähteet</w:t>
-      </w:r>
-      <w:bookmarkEnd w:id="11"/>
-    </w:p>
-    <w:p>
-      <w:pPr>
-        <w:rPr>
-          <w:lang w:val="fi-FI"/>
-        </w:rPr>
-      </w:pPr>
-      <w:r>
-        <w:rPr>
-          <w:lang w:val="fi-FI"/>
-        </w:rPr>
-        <w:t xml:space="preserve">Primin ja Dijkstran algoritmit ja muut tietorakenteet kuvattuna Tietorakenteet kevät 2012 </w:t>
+        <w:rPr>
+          <w:lang w:val="fi-FI"/>
+        </w:rPr>
+      </w:pPr>
+      <w:proofErr w:type="spellStart"/>
+      <w:proofErr w:type="gramStart"/>
+      <w:r>
+        <w:rPr>
+          <w:lang w:val="fi-FI"/>
+        </w:rPr>
+        <w:t>Primin</w:t>
+      </w:r>
+      <w:proofErr w:type="spellEnd"/>
+      <w:r>
+        <w:rPr>
+          <w:lang w:val="fi-FI"/>
+        </w:rPr>
+        <w:t xml:space="preserve"> ja DFS</w:t>
+      </w:r>
+      <w:r>
+        <w:rPr>
+          <w:lang w:val="fi-FI"/>
+        </w:rPr>
+        <w:t xml:space="preserve"> algoritmit ja muut tietorakenteet kuvattuna Tietorakenteet kevät 2012 </w:t>
       </w:r>
       <w:hyperlink r:id="rId7" w:history="1">
         <w:r>
@@ -1612,8 +1865,9 @@
         </w:rPr>
         <w:t>.</w:t>
       </w:r>
+      <w:proofErr w:type="gramEnd"/>
     </w:p>
-    <w:bookmarkEnd w:id="12"/>
+    <w:bookmarkEnd w:id="11"/>
     <w:p>
       <w:pPr>
         <w:rPr>
@@ -3497,7 +3751,7 @@
 </file>
 
 <file path=customXml/itemProps1.xml><?xml version="1.0" encoding="utf-8"?>
-<ds:datastoreItem xmlns:ds="http://schemas.openxmlformats.org/officeDocument/2006/customXml" ds:itemID="{2A4A9CF9-4864-4D26-97E4-D846F78C0709}">
+<ds:datastoreItem xmlns:ds="http://schemas.openxmlformats.org/officeDocument/2006/customXml" ds:itemID="{1135E0A5-BEFA-465A-AD45-3932BA7C0904}">
   <ds:schemaRefs>
     <ds:schemaRef ds:uri="http://schemas.openxmlformats.org/officeDocument/2006/bibliography"/>
   </ds:schemaRefs>

</xml_diff>